<commit_message>
more work on deliverable
</commit_message>
<xml_diff>
--- a/DeliverableFinal/DeliverableFinal.docx
+++ b/DeliverableFinal/DeliverableFinal.docx
@@ -30,285 +30,392 @@
       <w:r>
         <w:t>URLs</w:t>
       </w:r>
+      <w:r>
+        <w:t>: (list AI URLS)</w:t>
+      </w:r>
+    </w:p>
+    <w:p/>
+    <w:p>
+      <w:r>
+        <w:rPr>
+          <w:b/>
+        </w:rPr>
+        <w:t xml:space="preserve">B. </w:t>
+      </w:r>
+      <w:r>
+        <w:rPr>
+          <w:b/>
+        </w:rPr>
+        <w:t>Requirements</w:t>
+      </w:r>
+    </w:p>
+    <w:p>
+      <w:r>
+        <w:t>Nonfunctional requirements:</w:t>
+      </w:r>
+    </w:p>
+    <w:p>
+      <w:r>
+        <w:t>-The game engine shall be written in Java.</w:t>
+      </w:r>
+    </w:p>
+    <w:p>
+      <w:r>
+        <w:t>-The Java GridWorld UI and API shall be used by the game engine to display the game board</w:t>
+      </w:r>
+    </w:p>
+    <w:p>
+      <w:r>
+        <w:t>-Messages shall be displayed in the GridWorld message field.</w:t>
+      </w:r>
+    </w:p>
+    <w:p>
+      <w:r>
+        <w:t>-The game engine shall supp</w:t>
+      </w:r>
+      <w:r>
+        <w:t>ort AI players written in PHP</w:t>
+      </w:r>
+      <w:r>
+        <w:t>.</w:t>
+      </w:r>
+    </w:p>
+    <w:p>
+      <w:r>
+        <w:t>-The game engine shall use HTTP POST to send JSON data to the AIs.</w:t>
+      </w:r>
+    </w:p>
+    <w:p>
+      <w:r>
+        <w:t>-The AIs' responses shall also be JSON.</w:t>
+      </w:r>
+    </w:p>
+    <w:p/>
+    <w:p>
+      <w:r>
+        <w:t>Functional requirements:</w:t>
+      </w:r>
+    </w:p>
+    <w:p>
+      <w:r>
+        <w:t>-The game engine shall send each player's Web AI data on both teams' pieces' locations, destinations, and damaged pieces, as well as the board's size.</w:t>
+      </w:r>
+    </w:p>
+    <w:p>
+      <w:r>
+        <w:t xml:space="preserve">    -Formatted as:</w:t>
+      </w:r>
+    </w:p>
+    <w:p>
+      <w:r>
+        <w:t xml:space="preserve">    {</w:t>
+      </w:r>
+    </w:p>
+    <w:p>
+      <w:r>
+        <w:t xml:space="preserve">        "boardSize":18,</w:t>
+      </w:r>
+    </w:p>
+    <w:p>
+      <w:r>
+        <w:t xml:space="preserve">        "pieces":[{"x":0,"y":0,"damage":0,"team":0},{"x":1,"y":1,"damage":1,"team":0}],</w:t>
+      </w:r>
+    </w:p>
+    <w:p>
+      <w:r>
+        <w:t xml:space="preserve">        "destinations":[{"x":0,"y":0},{"x":1,"y":1}],</w:t>
+      </w:r>
+    </w:p>
+    <w:p>
+      <w:r>
+        <w:t xml:space="preserve">        "enemy":[{"x":0,"y":0,"damage":0,"team":1},{"x":1,"y":1,"damage":1,"team":1}],</w:t>
+      </w:r>
+    </w:p>
+    <w:p>
+      <w:r>
+        <w:t xml:space="preserve">        "enemydestinations":[{"x":0,"y":0},{"x":1,"y":1}]</w:t>
+      </w:r>
+    </w:p>
+    <w:p>
+      <w:r>
+        <w:t xml:space="preserve">    }</w:t>
+      </w:r>
+    </w:p>
+    <w:p>
+      <w:r>
+        <w:t>-The game engine shall receive data from each AI on its next move, including where it is moving from and to.</w:t>
+      </w:r>
+    </w:p>
+    <w:p>
+      <w:r>
+        <w:t xml:space="preserve">    -Formatted as:</w:t>
+      </w:r>
+    </w:p>
+    <w:p>
+      <w:r>
+        <w:t xml:space="preserve">    {</w:t>
+      </w:r>
+    </w:p>
+    <w:p>
+      <w:r>
+        <w:t xml:space="preserve">        "from":{"x":0,"y":0},</w:t>
+      </w:r>
+    </w:p>
+    <w:p>
+      <w:r>
+        <w:t xml:space="preserve">        "to":[{"x":1,"y":1},{"x":2,"y":2}]</w:t>
+      </w:r>
+    </w:p>
+    <w:p>
+      <w:r>
+        <w:t xml:space="preserve">    }</w:t>
+      </w:r>
+    </w:p>
+    <w:p>
+      <w:r>
+        <w:t xml:space="preserve">    -"to" field shall consist of sequence of jump moves</w:t>
+      </w:r>
+    </w:p>
+    <w:p>
+      <w:r>
+        <w:t xml:space="preserve">-The game engine shall repeat a cycle of sending the teams their data, receiving information on each team's next move, verifying each move's validity, </w:t>
+      </w:r>
+      <w:r>
+        <w:t xml:space="preserve">analyzing the moves for collisions, </w:t>
+      </w:r>
       <w:bookmarkStart w:id="0" w:name="_GoBack"/>
       <w:bookmarkEnd w:id="0"/>
       <w:r>
-        <w:t>: (list AI URLS)</w:t>
-      </w:r>
-    </w:p>
-    <w:p/>
-    <w:p>
-      <w:r>
+        <w:t>and performing the moves.</w:t>
+      </w:r>
+    </w:p>
+    <w:p>
+      <w:r>
+        <w:t>-The game engine shall make 1 move at a time for each team.</w:t>
+      </w:r>
+    </w:p>
+    <w:p>
+      <w:r>
+        <w:t xml:space="preserve">    -If either team has not submitted a move, the game engine shall not enact either move.</w:t>
+      </w:r>
+    </w:p>
+    <w:p>
+      <w:r>
+        <w:t>-The game engine shall ensure all submitted moves are valid by the rules of Halma.</w:t>
+      </w:r>
+    </w:p>
+    <w:p>
+      <w:r>
+        <w:t xml:space="preserve">    -If either team submitted an invalid move, the game engine shall not enact either move, and the UI shall display an error.</w:t>
+      </w:r>
+    </w:p>
+    <w:p>
+      <w:r>
+        <w:t xml:space="preserve">    -The rules are available at: http://lyle.smu.edu/~coyle/halmagame/halma1.0/canvas.html#halma</w:t>
+      </w:r>
+    </w:p>
+    <w:p>
+      <w:r>
+        <w:t>-The AIs shall only send information for a single move of a single piece at a time.</w:t>
+      </w:r>
+    </w:p>
+    <w:p>
+      <w:r>
+        <w:t xml:space="preserve">    -Otherwise, the move shall be considered invalid, so the game engine shall not enact either player's move, and the UI shall display an error.</w:t>
+      </w:r>
+    </w:p>
+    <w:p>
+      <w:r>
+        <w:lastRenderedPageBreak/>
+        <w:t>-Upon a player's victory, the UI shall declare "halmate" and stop requesting moves.</w:t>
+      </w:r>
+    </w:p>
+    <w:p>
+      <w:r>
+        <w:t>-Messages displayed by the UI shall include the most recent moves made, the number of turns elapsed, any errors that have occurred, and if "halmate" has occurred.</w:t>
+      </w:r>
+    </w:p>
+    <w:p>
+      <w:r>
+        <w:t>-Each team shall have different colored pieces.</w:t>
+      </w:r>
+    </w:p>
+    <w:p>
+      <w:r>
+        <w:t>Collision Rules:</w:t>
+      </w:r>
+    </w:p>
+    <w:p>
+      <w:r>
+        <w:t>-Intentional collisions onto already occupied squares will result in:</w:t>
+      </w:r>
+    </w:p>
+    <w:p>
+      <w:r>
+        <w:t xml:space="preserve">    Damage = 5 for enemy piece</w:t>
+      </w:r>
+    </w:p>
+    <w:p>
+      <w:r>
+        <w:t xml:space="preserve">    Damage = 0 for home piece</w:t>
+      </w:r>
+    </w:p>
+    <w:p>
+      <w:r>
+        <w:t>-An accidental head-on collision is when both teams move to the same square on the same turn:</w:t>
+      </w:r>
+    </w:p>
+    <w:p>
+      <w:r>
+        <w:t xml:space="preserve">    Damage = 5 for both pieces</w:t>
+      </w:r>
+    </w:p>
+    <w:p>
+      <w:r>
+        <w:t>-Repeat collisions will result in the "damage" count being reset to 5.</w:t>
+      </w:r>
+    </w:p>
+    <w:p>
+      <w:r>
+        <w:t>-The damage count will decrement upon each successful move with a lower limit of 0.</w:t>
+      </w:r>
+    </w:p>
+    <w:p>
+      <w:r>
+        <w:t xml:space="preserve">    -Upon reaching damage of 0, the piece is able to jump again.</w:t>
+      </w:r>
+    </w:p>
+    <w:p>
+      <w:r>
+        <w:t>-Collisions shall be determined by matching destination squares only, not by intermediate jumps.</w:t>
+      </w:r>
+    </w:p>
+    <w:p>
+      <w:r>
+        <w:t>-Colliding pieces shall occupy the same square.</w:t>
+      </w:r>
+    </w:p>
+    <w:p>
+      <w:r>
+        <w:t xml:space="preserve">    -Collided pieces shall be colored black.</w:t>
+      </w:r>
+    </w:p>
+    <w:p/>
+    <w:p>
+      <w:pPr>
         <w:rPr>
           <w:b/>
         </w:rPr>
-        <w:t xml:space="preserve">B. </w:t>
-      </w:r>
+      </w:pPr>
       <w:r>
         <w:rPr>
           <w:b/>
         </w:rPr>
-        <w:t>Requirements</w:t>
-      </w:r>
-    </w:p>
-    <w:p>
-      <w:r>
-        <w:t>Nonfunctional requirements:</w:t>
-      </w:r>
-    </w:p>
-    <w:p>
-      <w:r>
-        <w:t>-The game engine shall be written in Java.</w:t>
-      </w:r>
-    </w:p>
-    <w:p>
-      <w:r>
-        <w:t>-The Java GridWorld UI and API shall be used by the game engine to display the game board</w:t>
-      </w:r>
-    </w:p>
-    <w:p>
-      <w:r>
-        <w:t>-Messages shall be displayed in the GridWorld message field.</w:t>
-      </w:r>
-    </w:p>
-    <w:p>
-      <w:r>
-        <w:t>-The game engine shall support AI players written in PHP or python.</w:t>
-      </w:r>
-    </w:p>
-    <w:p>
-      <w:r>
-        <w:t>-The game engine shall use HTTP POST to send JSON data to the AIs.</w:t>
-      </w:r>
-    </w:p>
-    <w:p>
-      <w:r>
-        <w:t>-The AIs' responses shall also be JSON.</w:t>
-      </w:r>
-    </w:p>
-    <w:p/>
-    <w:p>
-      <w:r>
-        <w:t>Functional requirements:</w:t>
-      </w:r>
-    </w:p>
-    <w:p>
-      <w:r>
-        <w:t>-The game engine shall send each player's Web AI data on both teams' pieces' locations, destinations, and damaged pieces, as well as the board's size.</w:t>
-      </w:r>
-    </w:p>
-    <w:p>
-      <w:r>
-        <w:t xml:space="preserve">    -Formatted as:</w:t>
-      </w:r>
-    </w:p>
-    <w:p>
-      <w:r>
-        <w:t xml:space="preserve">    {</w:t>
-      </w:r>
-    </w:p>
-    <w:p>
-      <w:r>
-        <w:t xml:space="preserve">        "boardSize":18,</w:t>
-      </w:r>
-    </w:p>
-    <w:p>
-      <w:r>
-        <w:t xml:space="preserve">        "pieces":[{"x":0,"y":0,"damage":0,"team":0},{"x":1,"y":1,"damage":1,"team":0}],</w:t>
-      </w:r>
-    </w:p>
-    <w:p>
-      <w:r>
-        <w:t xml:space="preserve">        "destinations":[{"x":0,"y":0},{"x":1,"y":1}],</w:t>
-      </w:r>
-    </w:p>
-    <w:p>
-      <w:r>
-        <w:t xml:space="preserve">        "enemy":[{"x":0,"y":0,"damage":0,"team":1},{"x":1,"y":1,"damage":1,"team":1}],</w:t>
-      </w:r>
-    </w:p>
-    <w:p>
-      <w:r>
-        <w:t xml:space="preserve">        "enemydestinations":[{"x":0,"y":0},{"x":1,"y":1}]</w:t>
-      </w:r>
-    </w:p>
-    <w:p>
-      <w:r>
-        <w:t xml:space="preserve">    }</w:t>
-      </w:r>
-    </w:p>
-    <w:p>
-      <w:r>
-        <w:t>-The game engine shall receive data from each AI on its next move, including where it is moving from and to.</w:t>
-      </w:r>
-    </w:p>
-    <w:p>
-      <w:r>
-        <w:t xml:space="preserve">    -Formatted as:</w:t>
-      </w:r>
-    </w:p>
-    <w:p>
-      <w:r>
-        <w:t xml:space="preserve">    {</w:t>
-      </w:r>
-    </w:p>
-    <w:p>
-      <w:r>
-        <w:t xml:space="preserve">        "from":{"x":0,"y":0},</w:t>
-      </w:r>
-    </w:p>
-    <w:p>
-      <w:r>
-        <w:t xml:space="preserve">        "to":[{"x":1,"y":1},{"x":2,"y":2}]</w:t>
-      </w:r>
-    </w:p>
-    <w:p>
-      <w:r>
-        <w:t xml:space="preserve">    }</w:t>
-      </w:r>
-    </w:p>
-    <w:p>
-      <w:r>
-        <w:t xml:space="preserve">    -"to" field shall consist of sequence of jump moves</w:t>
-      </w:r>
-    </w:p>
-    <w:p>
-      <w:r>
-        <w:t>-The game engine shall repeat a cycle of sending the teams their data, receiving information on each team's next move, verifying each move's validity, and performing the moves.</w:t>
-      </w:r>
-    </w:p>
-    <w:p>
-      <w:r>
-        <w:t>-The game engine shall make 1 move at a time for each team.</w:t>
-      </w:r>
-    </w:p>
-    <w:p>
-      <w:r>
-        <w:t xml:space="preserve">    -If either team has not submitted a move, the game engine shall not enact either move.</w:t>
-      </w:r>
-    </w:p>
-    <w:p>
-      <w:r>
-        <w:t>-The game engine shall ensure all submitted moves are valid by the rules of Halma.</w:t>
-      </w:r>
-    </w:p>
-    <w:p>
-      <w:r>
-        <w:t xml:space="preserve">    -If either team submitted an invalid move, the game engine shall not enact either move, and the UI shall display an error.</w:t>
-      </w:r>
-    </w:p>
-    <w:p>
-      <w:r>
-        <w:t xml:space="preserve">    -The rules are available at: http://lyle.smu.edu/~coyle/halmagame/halma1.0/canvas.html#halma</w:t>
-      </w:r>
-    </w:p>
-    <w:p>
-      <w:r>
-        <w:t>-The AIs shall only send information for a single move of a single piece at a time.</w:t>
-      </w:r>
-    </w:p>
-    <w:p>
-      <w:r>
-        <w:t xml:space="preserve">    -Otherwise, the move shall be considered invalid, so the game engine shall not enact either player's move, and the UI shall display an error.</w:t>
-      </w:r>
-    </w:p>
-    <w:p>
-      <w:r>
-        <w:t>-Upon a player's victory, the UI shall declare "halmate" and stop requesting moves.</w:t>
-      </w:r>
-    </w:p>
-    <w:p>
-      <w:r>
-        <w:lastRenderedPageBreak/>
-        <w:t>-Messages displayed by the UI shall include the most recent moves made, the number of turns elapsed, any errors that have occurred, and if "halmate" has occurred.</w:t>
-      </w:r>
-    </w:p>
-    <w:p>
-      <w:r>
-        <w:t>-Each team shall have different colored pieces.</w:t>
-      </w:r>
-    </w:p>
-    <w:p>
-      <w:r>
-        <w:t>Collision Rules:</w:t>
-      </w:r>
-    </w:p>
-    <w:p>
-      <w:r>
-        <w:t>-Intentional collisions onto already occupied squares will result in:</w:t>
-      </w:r>
-    </w:p>
-    <w:p>
-      <w:r>
-        <w:t xml:space="preserve">    Damage = 5 for enemy piece</w:t>
-      </w:r>
-    </w:p>
-    <w:p>
-      <w:r>
-        <w:t xml:space="preserve">    Damage = 0 for home piece</w:t>
-      </w:r>
-    </w:p>
-    <w:p>
-      <w:r>
-        <w:t>-An accidental head-on collision is when both teams move to the same square on the same turn:</w:t>
-      </w:r>
-    </w:p>
-    <w:p>
-      <w:r>
-        <w:t xml:space="preserve">    Damage = 5 for both pieces</w:t>
-      </w:r>
-    </w:p>
-    <w:p>
-      <w:r>
-        <w:t>-Repeat collisions will result in the "damage" count being reset to 5.</w:t>
-      </w:r>
-    </w:p>
-    <w:p>
-      <w:r>
-        <w:t>-The damage count will decrement upon each successful move with a lower limit of 0.</w:t>
-      </w:r>
-    </w:p>
-    <w:p>
-      <w:r>
-        <w:t xml:space="preserve">    -Upon reaching damage of 0, the piece is able to jump again.</w:t>
-      </w:r>
-    </w:p>
-    <w:p>
-      <w:r>
-        <w:t>-Collisions shall be determined by matching destination squares only, not by intermediate jumps.</w:t>
-      </w:r>
-    </w:p>
-    <w:p>
-      <w:r>
-        <w:t>-Colliding pieces shall occupy the same square.</w:t>
-      </w:r>
-    </w:p>
-    <w:p>
-      <w:r>
-        <w:t xml:space="preserve">    -Collided pieces shall be colored black.</w:t>
-      </w:r>
-    </w:p>
-    <w:p/>
-    <w:p>
-      <w:pPr>
+        <w:t xml:space="preserve">C. </w:t>
+      </w:r>
+      <w:r>
         <w:rPr>
           <w:b/>
         </w:rPr>
-      </w:pPr>
-      <w:r>
-        <w:rPr>
-          <w:b/>
-        </w:rPr>
-        <w:t xml:space="preserve">C. </w:t>
-      </w:r>
-      <w:r>
-        <w:rPr>
-          <w:b/>
-        </w:rPr>
         <w:t>Design Document</w:t>
       </w:r>
     </w:p>
-    <w:p/>
+    <w:p>
+      <w:r>
+        <w:rPr>
+          <w:noProof/>
+        </w:rPr>
+        <w:drawing>
+          <wp:inline distT="0" distB="0" distL="0" distR="0" wp14:anchorId="395FB57F" wp14:editId="6F0D5858">
+            <wp:extent cx="2997869" cy="2286000"/>
+            <wp:effectExtent l="0" t="0" r="0" b="0"/>
+            <wp:docPr id="4" name="Picture 4"/>
+            <wp:cNvGraphicFramePr>
+              <a:graphicFrameLocks xmlns:a="http://schemas.openxmlformats.org/drawingml/2006/main" noChangeAspect="1"/>
+            </wp:cNvGraphicFramePr>
+            <a:graphic xmlns:a="http://schemas.openxmlformats.org/drawingml/2006/main">
+              <a:graphicData uri="http://schemas.openxmlformats.org/drawingml/2006/picture">
+                <pic:pic xmlns:pic="http://schemas.openxmlformats.org/drawingml/2006/picture">
+                  <pic:nvPicPr>
+                    <pic:cNvPr id="0" name=""/>
+                    <pic:cNvPicPr/>
+                  </pic:nvPicPr>
+                  <pic:blipFill rotWithShape="1">
+                    <a:blip r:embed="rId8"/>
+                    <a:srcRect l="33654" t="19954" r="18430" b="15052"/>
+                    <a:stretch/>
+                  </pic:blipFill>
+                  <pic:spPr bwMode="auto">
+                    <a:xfrm>
+                      <a:off x="0" y="0"/>
+                      <a:ext cx="2997869" cy="2286000"/>
+                    </a:xfrm>
+                    <a:prstGeom prst="rect">
+                      <a:avLst/>
+                    </a:prstGeom>
+                    <a:ln>
+                      <a:noFill/>
+                    </a:ln>
+                    <a:extLst>
+                      <a:ext uri="{53640926-AAD7-44D8-BBD7-CCE9431645EC}">
+                        <a14:shadowObscured xmlns:a14="http://schemas.microsoft.com/office/drawing/2010/main"/>
+                      </a:ext>
+                    </a:extLst>
+                  </pic:spPr>
+                </pic:pic>
+              </a:graphicData>
+            </a:graphic>
+          </wp:inline>
+        </w:drawing>
+      </w:r>
+      <w:r>
+        <w:rPr>
+          <w:noProof/>
+        </w:rPr>
+        <w:drawing>
+          <wp:inline distT="0" distB="0" distL="0" distR="0" wp14:anchorId="092D5731" wp14:editId="00CA6F7F">
+            <wp:extent cx="2741888" cy="2276475"/>
+            <wp:effectExtent l="0" t="0" r="1905" b="0"/>
+            <wp:docPr id="5" name="Picture 5"/>
+            <wp:cNvGraphicFramePr>
+              <a:graphicFrameLocks xmlns:a="http://schemas.openxmlformats.org/drawingml/2006/main" noChangeAspect="1"/>
+            </wp:cNvGraphicFramePr>
+            <a:graphic xmlns:a="http://schemas.openxmlformats.org/drawingml/2006/main">
+              <a:graphicData uri="http://schemas.openxmlformats.org/drawingml/2006/picture">
+                <pic:pic xmlns:pic="http://schemas.openxmlformats.org/drawingml/2006/picture">
+                  <pic:nvPicPr>
+                    <pic:cNvPr id="0" name=""/>
+                    <pic:cNvPicPr/>
+                  </pic:nvPicPr>
+                  <pic:blipFill rotWithShape="1">
+                    <a:blip r:embed="rId9"/>
+                    <a:srcRect l="33814" t="20240" r="22756" b="15622"/>
+                    <a:stretch/>
+                  </pic:blipFill>
+                  <pic:spPr bwMode="auto">
+                    <a:xfrm>
+                      <a:off x="0" y="0"/>
+                      <a:ext cx="2741888" cy="2276475"/>
+                    </a:xfrm>
+                    <a:prstGeom prst="rect">
+                      <a:avLst/>
+                    </a:prstGeom>
+                    <a:ln>
+                      <a:noFill/>
+                    </a:ln>
+                    <a:extLst>
+                      <a:ext uri="{53640926-AAD7-44D8-BBD7-CCE9431645EC}">
+                        <a14:shadowObscured xmlns:a14="http://schemas.microsoft.com/office/drawing/2010/main"/>
+                      </a:ext>
+                    </a:extLst>
+                  </pic:spPr>
+                </pic:pic>
+              </a:graphicData>
+            </a:graphic>
+          </wp:inline>
+        </w:drawing>
+      </w:r>
+    </w:p>
     <w:p/>
     <w:p>
       <w:pPr>
@@ -363,7 +470,7 @@
                     <pic:cNvPicPr/>
                   </pic:nvPicPr>
                   <pic:blipFill>
-                    <a:blip r:embed="rId8">
+                    <a:blip r:embed="rId10">
                       <a:extLst>
                         <a:ext uri="{28A0092B-C50C-407E-A947-70E740481C1C}">
                           <a14:useLocalDpi xmlns:a14="http://schemas.microsoft.com/office/drawing/2010/main" val="0"/>
@@ -423,7 +530,7 @@
                     <pic:cNvPicPr/>
                   </pic:nvPicPr>
                   <pic:blipFill>
-                    <a:blip r:embed="rId9">
+                    <a:blip r:embed="rId11">
                       <a:extLst>
                         <a:ext uri="{28A0092B-C50C-407E-A947-70E740481C1C}">
                           <a14:useLocalDpi xmlns:a14="http://schemas.microsoft.com/office/drawing/2010/main" val="0"/>
@@ -524,7 +631,7 @@
                     <pic:cNvPicPr/>
                   </pic:nvPicPr>
                   <pic:blipFill>
-                    <a:blip r:embed="rId10">
+                    <a:blip r:embed="rId12">
                       <a:extLst>
                         <a:ext uri="{28A0092B-C50C-407E-A947-70E740481C1C}">
                           <a14:useLocalDpi xmlns:a14="http://schemas.microsoft.com/office/drawing/2010/main" val="0"/>
@@ -590,7 +697,7 @@
       </w:r>
     </w:p>
     <w:p>
-      <w:hyperlink r:id="rId11" w:history="1">
+      <w:hyperlink r:id="rId13" w:history="1">
         <w:r>
           <w:rPr>
             <w:rStyle w:val="Hyperlink"/>
@@ -601,7 +708,7 @@
     </w:p>
     <w:p/>
     <w:sectPr>
-      <w:headerReference w:type="first" r:id="rId12"/>
+      <w:headerReference w:type="first" r:id="rId14"/>
       <w:pgSz w:w="12240" w:h="15840"/>
       <w:pgMar w:top="1440" w:right="1440" w:bottom="1440" w:left="1440" w:header="720" w:footer="720" w:gutter="0"/>
       <w:cols w:space="720"/>

</xml_diff>

<commit_message>
tested program, diagrams still need work
</commit_message>
<xml_diff>
--- a/DeliverableFinal/DeliverableFinal.docx
+++ b/DeliverableFinal/DeliverableFinal.docx
@@ -1,6 +1,6 @@
 
 <file path=word/document.xml><?xml version="1.0" encoding="utf-8"?>
-<w:document xmlns:wpc="http://schemas.microsoft.com/office/word/2010/wordprocessingCanvas" xmlns:mc="http://schemas.openxmlformats.org/markup-compatibility/2006" xmlns:o="urn:schemas-microsoft-com:office:office" xmlns:r="http://schemas.openxmlformats.org/officeDocument/2006/relationships" xmlns:m="http://schemas.openxmlformats.org/officeDocument/2006/math" xmlns:v="urn:schemas-microsoft-com:vml" xmlns:wp14="http://schemas.microsoft.com/office/word/2010/wordprocessingDrawing" xmlns:wp="http://schemas.openxmlformats.org/drawingml/2006/wordprocessingDrawing" xmlns:w10="urn:schemas-microsoft-com:office:word" xmlns:w="http://schemas.openxmlformats.org/wordprocessingml/2006/main" xmlns:w14="http://schemas.microsoft.com/office/word/2010/wordml" xmlns:wpg="http://schemas.microsoft.com/office/word/2010/wordprocessingGroup" xmlns:wpi="http://schemas.microsoft.com/office/word/2010/wordprocessingInk" xmlns:wne="http://schemas.microsoft.com/office/word/2006/wordml" xmlns:wps="http://schemas.microsoft.com/office/word/2010/wordprocessingShape" mc:Ignorable="w14 wp14">
+<w:document xmlns:wpc="http://schemas.microsoft.com/office/word/2010/wordprocessingCanvas" xmlns:mc="http://schemas.openxmlformats.org/markup-compatibility/2006" xmlns:o="urn:schemas-microsoft-com:office:office" xmlns:r="http://schemas.openxmlformats.org/officeDocument/2006/relationships" xmlns:m="http://schemas.openxmlformats.org/officeDocument/2006/math" xmlns:v="urn:schemas-microsoft-com:vml" xmlns:wp14="http://schemas.microsoft.com/office/word/2010/wordprocessingDrawing" xmlns:wp="http://schemas.openxmlformats.org/drawingml/2006/wordprocessingDrawing" xmlns:w10="urn:schemas-microsoft-com:office:word" xmlns:w="http://schemas.openxmlformats.org/wordprocessingml/2006/main" xmlns:w14="http://schemas.microsoft.com/office/word/2010/wordml" xmlns:w15="http://schemas.microsoft.com/office/word/2012/wordml" xmlns:wpg="http://schemas.microsoft.com/office/word/2010/wordprocessingGroup" xmlns:wpi="http://schemas.microsoft.com/office/word/2010/wordprocessingInk" xmlns:wne="http://schemas.microsoft.com/office/word/2006/wordml" xmlns:wps="http://schemas.microsoft.com/office/word/2010/wordprocessingShape" mc:Ignorable="w14 w15 wp14">
   <w:body>
     <w:p>
       <w:pPr>
@@ -31,7 +31,108 @@
         <w:t>URLs</w:t>
       </w:r>
       <w:r>
-        <w:t>: (list AI URLS)</w:t>
+        <w:t xml:space="preserve">: </w:t>
+      </w:r>
+    </w:p>
+    <w:p>
+      <w:r>
+        <w:t>Board 1:</w:t>
+      </w:r>
+    </w:p>
+    <w:p>
+      <w:r>
+        <w:t>Tyler vs. Andrew</w:t>
+      </w:r>
+    </w:p>
+    <w:p>
+      <w:r>
+        <w:t>player1 = "http://lyle.smu.edu/~</w:t>
+      </w:r>
+      <w:proofErr w:type="spellStart"/>
+      <w:r>
+        <w:t>tbgeorge</w:t>
+      </w:r>
+      <w:proofErr w:type="spellEnd"/>
+      <w:r>
+        <w:t>/cse4345/a1/</w:t>
+      </w:r>
+      <w:proofErr w:type="spellStart"/>
+      <w:r>
+        <w:t>getMove.php</w:t>
+      </w:r>
+      <w:proofErr w:type="spellEnd"/>
+      <w:r>
+        <w:t>";</w:t>
+      </w:r>
+    </w:p>
+    <w:p>
+      <w:r>
+        <w:t>player2 = "http://lyle.smu.edu/~sochaa/4345/FinalHalma/finalHalmaWithDamage.php";</w:t>
+      </w:r>
+    </w:p>
+    <w:p>
+      <w:r>
+        <w:t xml:space="preserve">Board </w:t>
+      </w:r>
+      <w:r>
+        <w:t>2</w:t>
+      </w:r>
+      <w:r>
+        <w:t>:</w:t>
+      </w:r>
+    </w:p>
+    <w:p>
+      <w:r>
+        <w:t>Collider</w:t>
+      </w:r>
+      <w:r>
+        <w:t xml:space="preserve"> vs. </w:t>
+      </w:r>
+      <w:r>
+        <w:t>Invalidity</w:t>
+      </w:r>
+    </w:p>
+    <w:p>
+      <w:r>
+        <w:t xml:space="preserve"> </w:t>
+      </w:r>
+      <w:r>
+        <w:t>collisionPlayer1 = "http://lyle.smu.edu/~</w:t>
+      </w:r>
+      <w:proofErr w:type="spellStart"/>
+      <w:r>
+        <w:t>aaloqla</w:t>
+      </w:r>
+      <w:proofErr w:type="spellEnd"/>
+      <w:r>
+        <w:t>/</w:t>
+      </w:r>
+      <w:proofErr w:type="spellStart"/>
+      <w:r>
+        <w:t>halmagame</w:t>
+      </w:r>
+      <w:proofErr w:type="spellEnd"/>
+      <w:r>
+        <w:t>/</w:t>
+      </w:r>
+      <w:proofErr w:type="spellStart"/>
+      <w:r>
+        <w:t>WebService.php</w:t>
+      </w:r>
+      <w:proofErr w:type="spellEnd"/>
+      <w:r>
+        <w:t>";</w:t>
+      </w:r>
+    </w:p>
+    <w:p>
+      <w:r>
+        <w:t xml:space="preserve"> collisionPlayer2 =</w:t>
+      </w:r>
+      <w:r>
+        <w:t>"http://lyle.smu.edu/~sochaa/4345/FinalH</w:t>
+      </w:r>
+      <w:r>
+        <w:t>alma/finalHalmaWithDamage.php";</w:t>
       </w:r>
     </w:p>
     <w:p/>
@@ -61,12 +162,28 @@
     </w:p>
     <w:p>
       <w:r>
-        <w:t>-The Java GridWorld UI and API shall be used by the game engine to display the game board</w:t>
-      </w:r>
-    </w:p>
-    <w:p>
-      <w:r>
-        <w:t>-Messages shall be displayed in the GridWorld message field.</w:t>
+        <w:t xml:space="preserve">-The Java </w:t>
+      </w:r>
+      <w:proofErr w:type="spellStart"/>
+      <w:r>
+        <w:t>GridWorld</w:t>
+      </w:r>
+      <w:proofErr w:type="spellEnd"/>
+      <w:r>
+        <w:t xml:space="preserve"> UI and API shall be used by the game engine to display the game board</w:t>
+      </w:r>
+    </w:p>
+    <w:p>
+      <w:r>
+        <w:t xml:space="preserve">-Messages shall be displayed in the </w:t>
+      </w:r>
+      <w:proofErr w:type="spellStart"/>
+      <w:r>
+        <w:t>GridWorld</w:t>
+      </w:r>
+      <w:proofErr w:type="spellEnd"/>
+      <w:r>
+        <w:t xml:space="preserve"> message field.</w:t>
       </w:r>
     </w:p>
     <w:p>
@@ -113,27 +230,75 @@
     </w:p>
     <w:p>
       <w:r>
-        <w:t xml:space="preserve">        "boardSize":18,</w:t>
-      </w:r>
-    </w:p>
-    <w:p>
-      <w:r>
-        <w:t xml:space="preserve">        "pieces":[{"x":0,"y":0,"damage":0,"team":0},{"x":1,"y":1,"damage":1,"team":0}],</w:t>
-      </w:r>
-    </w:p>
-    <w:p>
-      <w:r>
-        <w:t xml:space="preserve">        "destinations":[{"x":0,"y":0},{"x":1,"y":1}],</w:t>
-      </w:r>
-    </w:p>
-    <w:p>
-      <w:r>
-        <w:t xml:space="preserve">        "enemy":[{"x":0,"y":0,"damage":0,"team":1},{"x":1,"y":1,"damage":1,"team":1}],</w:t>
-      </w:r>
-    </w:p>
-    <w:p>
-      <w:r>
-        <w:t xml:space="preserve">        "enemydestinations":[{"x":0,"y":0},{"x":1,"y":1}]</w:t>
+        <w:t xml:space="preserve">        "</w:t>
+      </w:r>
+      <w:proofErr w:type="gramStart"/>
+      <w:r>
+        <w:t>boardSize</w:t>
+      </w:r>
+      <w:proofErr w:type="gramEnd"/>
+      <w:r>
+        <w:t>":18,</w:t>
+      </w:r>
+    </w:p>
+    <w:p>
+      <w:r>
+        <w:t xml:space="preserve">        "pieces":[{"x":0,"y":0,"damage":0,"team":0}</w:t>
+      </w:r>
+      <w:proofErr w:type="gramStart"/>
+      <w:r>
+        <w:t>,{</w:t>
+      </w:r>
+      <w:proofErr w:type="gramEnd"/>
+      <w:r>
+        <w:t>"x":1,"y":1,"damage":1,"team":0}],</w:t>
+      </w:r>
+    </w:p>
+    <w:p>
+      <w:r>
+        <w:t xml:space="preserve">        "destinations":[{"x":0,"y":0}</w:t>
+      </w:r>
+      <w:proofErr w:type="gramStart"/>
+      <w:r>
+        <w:t>,{</w:t>
+      </w:r>
+      <w:proofErr w:type="gramEnd"/>
+      <w:r>
+        <w:t>"x":1,"y":1}],</w:t>
+      </w:r>
+    </w:p>
+    <w:p>
+      <w:r>
+        <w:t xml:space="preserve">        "enemy":[{"x":0,"y":0,"damage":0,"team":1}</w:t>
+      </w:r>
+      <w:proofErr w:type="gramStart"/>
+      <w:r>
+        <w:t>,{</w:t>
+      </w:r>
+      <w:proofErr w:type="gramEnd"/>
+      <w:r>
+        <w:t>"x":1,"y":1,"damage":1,"team":1}],</w:t>
+      </w:r>
+    </w:p>
+    <w:p>
+      <w:r>
+        <w:t xml:space="preserve">        "</w:t>
+      </w:r>
+      <w:proofErr w:type="spellStart"/>
+      <w:r>
+        <w:t>enemydestinations</w:t>
+      </w:r>
+      <w:proofErr w:type="spellEnd"/>
+      <w:r>
+        <w:t>":[{"x":0,"y":0}</w:t>
+      </w:r>
+      <w:proofErr w:type="gramStart"/>
+      <w:r>
+        <w:t>,{</w:t>
+      </w:r>
+      <w:proofErr w:type="gramEnd"/>
+      <w:r>
+        <w:t>"x":1,"y":1}]</w:t>
       </w:r>
     </w:p>
     <w:p>
@@ -163,7 +328,15 @@
     </w:p>
     <w:p>
       <w:r>
-        <w:t xml:space="preserve">        "to":[{"x":1,"y":1},{"x":2,"y":2}]</w:t>
+        <w:t xml:space="preserve">        "to":[{"x":1,"y":1}</w:t>
+      </w:r>
+      <w:proofErr w:type="gramStart"/>
+      <w:r>
+        <w:t>,{</w:t>
+      </w:r>
+      <w:proofErr w:type="gramEnd"/>
+      <w:r>
+        <w:t>"x":2,"y":2}]</w:t>
       </w:r>
     </w:p>
     <w:p>
@@ -182,82 +355,112 @@
       </w:r>
       <w:r>
         <w:t xml:space="preserve">analyzing the moves for collisions, </w:t>
+      </w:r>
+      <w:r>
+        <w:t>and performing the moves.</w:t>
+      </w:r>
+    </w:p>
+    <w:p>
+      <w:r>
+        <w:t>-The game engine shall make 1 move at a time for each team.</w:t>
+      </w:r>
+    </w:p>
+    <w:p>
+      <w:r>
+        <w:t xml:space="preserve">    -If either team has not submitted a move, the game engine shall not enact either move.</w:t>
+      </w:r>
+    </w:p>
+    <w:p>
+      <w:r>
+        <w:lastRenderedPageBreak/>
+        <w:t xml:space="preserve">-The game engine shall ensure all submitted moves are valid by the rules of </w:t>
+      </w:r>
+      <w:proofErr w:type="spellStart"/>
+      <w:r>
+        <w:t>Halma</w:t>
+      </w:r>
+      <w:proofErr w:type="spellEnd"/>
+      <w:r>
+        <w:t>.</w:t>
+      </w:r>
+    </w:p>
+    <w:p>
+      <w:r>
+        <w:t xml:space="preserve">    -If either team submitted an invalid move, the game engine shall not enact either move, and the UI shall display an error.</w:t>
+      </w:r>
+    </w:p>
+    <w:p>
+      <w:r>
+        <w:t xml:space="preserve">    -The rules are available at: http://lyle.smu.edu/~coyle/halmagame/halma1.0/canvas.html#halma</w:t>
+      </w:r>
+    </w:p>
+    <w:p>
+      <w:r>
+        <w:t>-The AIs shall only send information for a single move of a single piece at a time.</w:t>
+      </w:r>
+    </w:p>
+    <w:p>
+      <w:r>
+        <w:t xml:space="preserve">    -Otherwise, the move shall be considered invalid, so the game engine shall not enact either player's move, and the UI shall display an error.</w:t>
+      </w:r>
+    </w:p>
+    <w:p>
+      <w:r>
+        <w:t>-Upon a player's victory, the UI shall declare "</w:t>
+      </w:r>
+      <w:proofErr w:type="spellStart"/>
+      <w:r>
+        <w:t>halmate</w:t>
+      </w:r>
+      <w:proofErr w:type="spellEnd"/>
+      <w:r>
+        <w:t>" and stop requesting moves.</w:t>
+      </w:r>
+    </w:p>
+    <w:p>
+      <w:r>
+        <w:t>-Messages displayed by the UI shall include the most recent moves made, the number of turns elapsed, any errors that have occurred, and if "</w:t>
+      </w:r>
+      <w:proofErr w:type="spellStart"/>
+      <w:r>
+        <w:t>halmate</w:t>
+      </w:r>
+      <w:proofErr w:type="spellEnd"/>
+      <w:r>
+        <w:t>" has occurred.</w:t>
+      </w:r>
+    </w:p>
+    <w:p>
+      <w:r>
+        <w:t>-Each team shall have different colored pieces.</w:t>
+      </w:r>
+    </w:p>
+    <w:p>
+      <w:r>
+        <w:t>Collision Rules:</w:t>
+      </w:r>
+    </w:p>
+    <w:p>
+      <w:r>
+        <w:t>-Intentional collisions onto already occupied squares will result in:</w:t>
+      </w:r>
+    </w:p>
+    <w:p>
+      <w:r>
+        <w:t xml:space="preserve">    Damage = 5 for enemy piece</w:t>
+      </w:r>
+    </w:p>
+    <w:p>
+      <w:r>
+        <w:t xml:space="preserve">    Damage = </w:t>
+      </w:r>
+      <w:r>
+        <w:t>unchanged</w:t>
       </w:r>
       <w:bookmarkStart w:id="0" w:name="_GoBack"/>
       <w:bookmarkEnd w:id="0"/>
       <w:r>
-        <w:t>and performing the moves.</w:t>
-      </w:r>
-    </w:p>
-    <w:p>
-      <w:r>
-        <w:t>-The game engine shall make 1 move at a time for each team.</w:t>
-      </w:r>
-    </w:p>
-    <w:p>
-      <w:r>
-        <w:t xml:space="preserve">    -If either team has not submitted a move, the game engine shall not enact either move.</w:t>
-      </w:r>
-    </w:p>
-    <w:p>
-      <w:r>
-        <w:t>-The game engine shall ensure all submitted moves are valid by the rules of Halma.</w:t>
-      </w:r>
-    </w:p>
-    <w:p>
-      <w:r>
-        <w:t xml:space="preserve">    -If either team submitted an invalid move, the game engine shall not enact either move, and the UI shall display an error.</w:t>
-      </w:r>
-    </w:p>
-    <w:p>
-      <w:r>
-        <w:t xml:space="preserve">    -The rules are available at: http://lyle.smu.edu/~coyle/halmagame/halma1.0/canvas.html#halma</w:t>
-      </w:r>
-    </w:p>
-    <w:p>
-      <w:r>
-        <w:t>-The AIs shall only send information for a single move of a single piece at a time.</w:t>
-      </w:r>
-    </w:p>
-    <w:p>
-      <w:r>
-        <w:t xml:space="preserve">    -Otherwise, the move shall be considered invalid, so the game engine shall not enact either player's move, and the UI shall display an error.</w:t>
-      </w:r>
-    </w:p>
-    <w:p>
-      <w:r>
-        <w:lastRenderedPageBreak/>
-        <w:t>-Upon a player's victory, the UI shall declare "halmate" and stop requesting moves.</w:t>
-      </w:r>
-    </w:p>
-    <w:p>
-      <w:r>
-        <w:t>-Messages displayed by the UI shall include the most recent moves made, the number of turns elapsed, any errors that have occurred, and if "halmate" has occurred.</w:t>
-      </w:r>
-    </w:p>
-    <w:p>
-      <w:r>
-        <w:t>-Each team shall have different colored pieces.</w:t>
-      </w:r>
-    </w:p>
-    <w:p>
-      <w:r>
-        <w:t>Collision Rules:</w:t>
-      </w:r>
-    </w:p>
-    <w:p>
-      <w:r>
-        <w:t>-Intentional collisions onto already occupied squares will result in:</w:t>
-      </w:r>
-    </w:p>
-    <w:p>
-      <w:r>
-        <w:t xml:space="preserve">    Damage = 5 for enemy piece</w:t>
-      </w:r>
-    </w:p>
-    <w:p>
-      <w:r>
-        <w:t xml:space="preserve">    Damage = 0 for home piece</w:t>
+        <w:t xml:space="preserve"> for home piece</w:t>
       </w:r>
     </w:p>
     <w:p>
@@ -341,7 +544,7 @@
                     <pic:cNvPicPr/>
                   </pic:nvPicPr>
                   <pic:blipFill rotWithShape="1">
-                    <a:blip r:embed="rId8"/>
+                    <a:blip r:embed="rId7"/>
                     <a:srcRect l="33654" t="19954" r="18430" b="15052"/>
                     <a:stretch/>
                   </pic:blipFill>
@@ -388,7 +591,7 @@
                     <pic:cNvPicPr/>
                   </pic:nvPicPr>
                   <pic:blipFill rotWithShape="1">
-                    <a:blip r:embed="rId9"/>
+                    <a:blip r:embed="rId8"/>
                     <a:srcRect l="33814" t="20240" r="22756" b="15622"/>
                     <a:stretch/>
                   </pic:blipFill>
@@ -446,6 +649,7 @@
         <w:rPr>
           <w:noProof/>
         </w:rPr>
+        <w:lastRenderedPageBreak/>
         <w:drawing>
           <wp:anchor distT="0" distB="0" distL="114300" distR="114300" simplePos="0" relativeHeight="251659264" behindDoc="0" locked="0" layoutInCell="1" allowOverlap="1" wp14:anchorId="204DB948" wp14:editId="60C9CB22">
             <wp:simplePos x="0" y="0"/>
@@ -470,7 +674,7 @@
                     <pic:cNvPicPr/>
                   </pic:nvPicPr>
                   <pic:blipFill>
-                    <a:blip r:embed="rId10">
+                    <a:blip r:embed="rId9">
                       <a:extLst>
                         <a:ext uri="{28A0092B-C50C-407E-A947-70E740481C1C}">
                           <a14:useLocalDpi xmlns:a14="http://schemas.microsoft.com/office/drawing/2010/main" val="0"/>
@@ -530,7 +734,7 @@
                     <pic:cNvPicPr/>
                   </pic:nvPicPr>
                   <pic:blipFill>
-                    <a:blip r:embed="rId11">
+                    <a:blip r:embed="rId10">
                       <a:extLst>
                         <a:ext uri="{28A0092B-C50C-407E-A947-70E740481C1C}">
                           <a14:useLocalDpi xmlns:a14="http://schemas.microsoft.com/office/drawing/2010/main" val="0"/>
@@ -582,8 +786,13 @@
       </w:r>
       <w:r>
         <w:tab/>
-        <w:t>Board Before</w:t>
-      </w:r>
+        <w:t xml:space="preserve">Board </w:t>
+      </w:r>
+      <w:proofErr w:type="gramStart"/>
+      <w:r>
+        <w:t>Before</w:t>
+      </w:r>
+      <w:proofErr w:type="gramEnd"/>
       <w:r>
         <w:tab/>
       </w:r>
@@ -631,7 +840,7 @@
                     <pic:cNvPicPr/>
                   </pic:nvPicPr>
                   <pic:blipFill>
-                    <a:blip r:embed="rId12">
+                    <a:blip r:embed="rId11">
                       <a:extLst>
                         <a:ext uri="{28A0092B-C50C-407E-A947-70E740481C1C}">
                           <a14:useLocalDpi xmlns:a14="http://schemas.microsoft.com/office/drawing/2010/main" val="0"/>
@@ -697,7 +906,7 @@
       </w:r>
     </w:p>
     <w:p>
-      <w:hyperlink r:id="rId13" w:history="1">
+      <w:hyperlink r:id="rId12" w:history="1">
         <w:r>
           <w:rPr>
             <w:rStyle w:val="Hyperlink"/>
@@ -708,7 +917,7 @@
     </w:p>
     <w:p/>
     <w:sectPr>
-      <w:headerReference w:type="first" r:id="rId14"/>
+      <w:headerReference w:type="first" r:id="rId13"/>
       <w:pgSz w:w="12240" w:h="15840"/>
       <w:pgMar w:top="1440" w:right="1440" w:bottom="1440" w:left="1440" w:header="720" w:footer="720" w:gutter="0"/>
       <w:cols w:space="720"/>
@@ -720,7 +929,7 @@
 </file>
 
 <file path=word/endnotes.xml><?xml version="1.0" encoding="utf-8"?>
-<w:endnotes xmlns:wpc="http://schemas.microsoft.com/office/word/2010/wordprocessingCanvas" xmlns:mc="http://schemas.openxmlformats.org/markup-compatibility/2006" xmlns:o="urn:schemas-microsoft-com:office:office" xmlns:r="http://schemas.openxmlformats.org/officeDocument/2006/relationships" xmlns:m="http://schemas.openxmlformats.org/officeDocument/2006/math" xmlns:v="urn:schemas-microsoft-com:vml" xmlns:wp14="http://schemas.microsoft.com/office/word/2010/wordprocessingDrawing" xmlns:wp="http://schemas.openxmlformats.org/drawingml/2006/wordprocessingDrawing" xmlns:w10="urn:schemas-microsoft-com:office:word" xmlns:w="http://schemas.openxmlformats.org/wordprocessingml/2006/main" xmlns:w14="http://schemas.microsoft.com/office/word/2010/wordml" xmlns:wpg="http://schemas.microsoft.com/office/word/2010/wordprocessingGroup" xmlns:wpi="http://schemas.microsoft.com/office/word/2010/wordprocessingInk" xmlns:wne="http://schemas.microsoft.com/office/word/2006/wordml" xmlns:wps="http://schemas.microsoft.com/office/word/2010/wordprocessingShape" mc:Ignorable="w14 wp14">
+<w:endnotes xmlns:wpc="http://schemas.microsoft.com/office/word/2010/wordprocessingCanvas" xmlns:mc="http://schemas.openxmlformats.org/markup-compatibility/2006" xmlns:o="urn:schemas-microsoft-com:office:office" xmlns:r="http://schemas.openxmlformats.org/officeDocument/2006/relationships" xmlns:m="http://schemas.openxmlformats.org/officeDocument/2006/math" xmlns:v="urn:schemas-microsoft-com:vml" xmlns:wp14="http://schemas.microsoft.com/office/word/2010/wordprocessingDrawing" xmlns:wp="http://schemas.openxmlformats.org/drawingml/2006/wordprocessingDrawing" xmlns:w10="urn:schemas-microsoft-com:office:word" xmlns:w="http://schemas.openxmlformats.org/wordprocessingml/2006/main" xmlns:w14="http://schemas.microsoft.com/office/word/2010/wordml" xmlns:w15="http://schemas.microsoft.com/office/word/2012/wordml" xmlns:wpg="http://schemas.microsoft.com/office/word/2010/wordprocessingGroup" xmlns:wpi="http://schemas.microsoft.com/office/word/2010/wordprocessingInk" xmlns:wne="http://schemas.microsoft.com/office/word/2006/wordml" xmlns:wps="http://schemas.microsoft.com/office/word/2010/wordprocessingShape" mc:Ignorable="w14 w15 wp14">
   <w:endnote w:type="separator" w:id="-1">
     <w:p>
       <w:r>
@@ -739,7 +948,7 @@
 </file>
 
 <file path=word/footnotes.xml><?xml version="1.0" encoding="utf-8"?>
-<w:footnotes xmlns:wpc="http://schemas.microsoft.com/office/word/2010/wordprocessingCanvas" xmlns:mc="http://schemas.openxmlformats.org/markup-compatibility/2006" xmlns:o="urn:schemas-microsoft-com:office:office" xmlns:r="http://schemas.openxmlformats.org/officeDocument/2006/relationships" xmlns:m="http://schemas.openxmlformats.org/officeDocument/2006/math" xmlns:v="urn:schemas-microsoft-com:vml" xmlns:wp14="http://schemas.microsoft.com/office/word/2010/wordprocessingDrawing" xmlns:wp="http://schemas.openxmlformats.org/drawingml/2006/wordprocessingDrawing" xmlns:w10="urn:schemas-microsoft-com:office:word" xmlns:w="http://schemas.openxmlformats.org/wordprocessingml/2006/main" xmlns:w14="http://schemas.microsoft.com/office/word/2010/wordml" xmlns:wpg="http://schemas.microsoft.com/office/word/2010/wordprocessingGroup" xmlns:wpi="http://schemas.microsoft.com/office/word/2010/wordprocessingInk" xmlns:wne="http://schemas.microsoft.com/office/word/2006/wordml" xmlns:wps="http://schemas.microsoft.com/office/word/2010/wordprocessingShape" mc:Ignorable="w14 wp14">
+<w:footnotes xmlns:wpc="http://schemas.microsoft.com/office/word/2010/wordprocessingCanvas" xmlns:mc="http://schemas.openxmlformats.org/markup-compatibility/2006" xmlns:o="urn:schemas-microsoft-com:office:office" xmlns:r="http://schemas.openxmlformats.org/officeDocument/2006/relationships" xmlns:m="http://schemas.openxmlformats.org/officeDocument/2006/math" xmlns:v="urn:schemas-microsoft-com:vml" xmlns:wp14="http://schemas.microsoft.com/office/word/2010/wordprocessingDrawing" xmlns:wp="http://schemas.openxmlformats.org/drawingml/2006/wordprocessingDrawing" xmlns:w10="urn:schemas-microsoft-com:office:word" xmlns:w="http://schemas.openxmlformats.org/wordprocessingml/2006/main" xmlns:w14="http://schemas.microsoft.com/office/word/2010/wordml" xmlns:w15="http://schemas.microsoft.com/office/word/2012/wordml" xmlns:wpg="http://schemas.microsoft.com/office/word/2010/wordprocessingGroup" xmlns:wpi="http://schemas.microsoft.com/office/word/2010/wordprocessingInk" xmlns:wne="http://schemas.microsoft.com/office/word/2006/wordml" xmlns:wps="http://schemas.microsoft.com/office/word/2010/wordprocessingShape" mc:Ignorable="w14 w15 wp14">
   <w:footnote w:type="separator" w:id="-1">
     <w:p>
       <w:r>
@@ -758,7 +967,7 @@
 </file>
 
 <file path=word/header1.xml><?xml version="1.0" encoding="utf-8"?>
-<w:hdr xmlns:wpc="http://schemas.microsoft.com/office/word/2010/wordprocessingCanvas" xmlns:mc="http://schemas.openxmlformats.org/markup-compatibility/2006" xmlns:o="urn:schemas-microsoft-com:office:office" xmlns:r="http://schemas.openxmlformats.org/officeDocument/2006/relationships" xmlns:m="http://schemas.openxmlformats.org/officeDocument/2006/math" xmlns:v="urn:schemas-microsoft-com:vml" xmlns:wp14="http://schemas.microsoft.com/office/word/2010/wordprocessingDrawing" xmlns:wp="http://schemas.openxmlformats.org/drawingml/2006/wordprocessingDrawing" xmlns:w10="urn:schemas-microsoft-com:office:word" xmlns:w="http://schemas.openxmlformats.org/wordprocessingml/2006/main" xmlns:w14="http://schemas.microsoft.com/office/word/2010/wordml" xmlns:wpg="http://schemas.microsoft.com/office/word/2010/wordprocessingGroup" xmlns:wpi="http://schemas.microsoft.com/office/word/2010/wordprocessingInk" xmlns:wne="http://schemas.microsoft.com/office/word/2006/wordml" xmlns:wps="http://schemas.microsoft.com/office/word/2010/wordprocessingShape" mc:Ignorable="w14 wp14">
+<w:hdr xmlns:wpc="http://schemas.microsoft.com/office/word/2010/wordprocessingCanvas" xmlns:mc="http://schemas.openxmlformats.org/markup-compatibility/2006" xmlns:o="urn:schemas-microsoft-com:office:office" xmlns:r="http://schemas.openxmlformats.org/officeDocument/2006/relationships" xmlns:m="http://schemas.openxmlformats.org/officeDocument/2006/math" xmlns:v="urn:schemas-microsoft-com:vml" xmlns:wp14="http://schemas.microsoft.com/office/word/2010/wordprocessingDrawing" xmlns:wp="http://schemas.openxmlformats.org/drawingml/2006/wordprocessingDrawing" xmlns:w10="urn:schemas-microsoft-com:office:word" xmlns:w="http://schemas.openxmlformats.org/wordprocessingml/2006/main" xmlns:w14="http://schemas.microsoft.com/office/word/2010/wordml" xmlns:w15="http://schemas.microsoft.com/office/word/2012/wordml" xmlns:wpg="http://schemas.microsoft.com/office/word/2010/wordprocessingGroup" xmlns:wpi="http://schemas.microsoft.com/office/word/2010/wordprocessingInk" xmlns:wne="http://schemas.microsoft.com/office/word/2006/wordml" xmlns:wps="http://schemas.microsoft.com/office/word/2010/wordprocessingShape" mc:Ignorable="w14 w15 wp14">
   <w:p>
     <w:pPr>
       <w:pStyle w:val="Header"/>
@@ -783,8 +992,16 @@
         <w:sz w:val="28"/>
       </w:rPr>
       <w:tab/>
-      <w:t>Andrew Socha</w:t>
+      <w:t xml:space="preserve">Andrew </w:t>
     </w:r>
+    <w:proofErr w:type="spellStart"/>
+    <w:r>
+      <w:rPr>
+        <w:sz w:val="28"/>
+      </w:rPr>
+      <w:t>Socha</w:t>
+    </w:r>
+    <w:proofErr w:type="spellEnd"/>
   </w:p>
   <w:p>
     <w:pPr>
@@ -828,6 +1045,7 @@
         <w:sz w:val="32"/>
       </w:rPr>
     </w:pPr>
+    <w:proofErr w:type="spellStart"/>
     <w:r>
       <w:rPr>
         <w:b/>
@@ -835,12 +1053,13 @@
       </w:rPr>
       <w:t>JHalma</w:t>
     </w:r>
+    <w:proofErr w:type="spellEnd"/>
   </w:p>
 </w:hdr>
 </file>
 
 <file path=word/numbering.xml><?xml version="1.0" encoding="utf-8"?>
-<w:numbering xmlns:wpc="http://schemas.microsoft.com/office/word/2010/wordprocessingCanvas" xmlns:mc="http://schemas.openxmlformats.org/markup-compatibility/2006" xmlns:o="urn:schemas-microsoft-com:office:office" xmlns:r="http://schemas.openxmlformats.org/officeDocument/2006/relationships" xmlns:m="http://schemas.openxmlformats.org/officeDocument/2006/math" xmlns:v="urn:schemas-microsoft-com:vml" xmlns:wp14="http://schemas.microsoft.com/office/word/2010/wordprocessingDrawing" xmlns:wp="http://schemas.openxmlformats.org/drawingml/2006/wordprocessingDrawing" xmlns:w10="urn:schemas-microsoft-com:office:word" xmlns:w="http://schemas.openxmlformats.org/wordprocessingml/2006/main" xmlns:w14="http://schemas.microsoft.com/office/word/2010/wordml" xmlns:wpg="http://schemas.microsoft.com/office/word/2010/wordprocessingGroup" xmlns:wpi="http://schemas.microsoft.com/office/word/2010/wordprocessingInk" xmlns:wne="http://schemas.microsoft.com/office/word/2006/wordml" xmlns:wps="http://schemas.microsoft.com/office/word/2010/wordprocessingShape" mc:Ignorable="w14 wp14">
+<w:numbering xmlns:wpc="http://schemas.microsoft.com/office/word/2010/wordprocessingCanvas" xmlns:mc="http://schemas.openxmlformats.org/markup-compatibility/2006" xmlns:o="urn:schemas-microsoft-com:office:office" xmlns:r="http://schemas.openxmlformats.org/officeDocument/2006/relationships" xmlns:m="http://schemas.openxmlformats.org/officeDocument/2006/math" xmlns:v="urn:schemas-microsoft-com:vml" xmlns:wp14="http://schemas.microsoft.com/office/word/2010/wordprocessingDrawing" xmlns:wp="http://schemas.openxmlformats.org/drawingml/2006/wordprocessingDrawing" xmlns:w10="urn:schemas-microsoft-com:office:word" xmlns:w="http://schemas.openxmlformats.org/wordprocessingml/2006/main" xmlns:w14="http://schemas.microsoft.com/office/word/2010/wordml" xmlns:w15="http://schemas.microsoft.com/office/word/2012/wordml" xmlns:wpg="http://schemas.microsoft.com/office/word/2010/wordprocessingGroup" xmlns:wpi="http://schemas.microsoft.com/office/word/2010/wordprocessingInk" xmlns:wne="http://schemas.microsoft.com/office/word/2006/wordml" xmlns:wps="http://schemas.microsoft.com/office/word/2010/wordprocessingShape" mc:Ignorable="w14 w15 wp14">
   <w:abstractNum w:abstractNumId="0">
     <w:nsid w:val="173A4B42"/>
     <w:multiLevelType w:val="hybridMultilevel"/>
@@ -937,7 +1156,7 @@
 </file>
 
 <file path=word/styles.xml><?xml version="1.0" encoding="utf-8"?>
-<w:styles xmlns:mc="http://schemas.openxmlformats.org/markup-compatibility/2006" xmlns:r="http://schemas.openxmlformats.org/officeDocument/2006/relationships" xmlns:w="http://schemas.openxmlformats.org/wordprocessingml/2006/main" xmlns:w14="http://schemas.microsoft.com/office/word/2010/wordml" mc:Ignorable="w14">
+<w:styles xmlns:mc="http://schemas.openxmlformats.org/markup-compatibility/2006" xmlns:r="http://schemas.openxmlformats.org/officeDocument/2006/relationships" xmlns:w="http://schemas.openxmlformats.org/wordprocessingml/2006/main" xmlns:w14="http://schemas.microsoft.com/office/word/2010/wordml" xmlns:w15="http://schemas.microsoft.com/office/word/2012/wordml" mc:Ignorable="w14 w15">
   <w:docDefaults>
     <w:rPrDefault>
       <w:rPr>
@@ -949,421 +1168,378 @@
     </w:rPrDefault>
     <w:pPrDefault/>
   </w:docDefaults>
-  <w:latentStyles w:defLockedState="0" w:defUIPriority="99" w:defSemiHidden="1" w:defUnhideWhenUsed="1" w:defQFormat="0" w:count="267">
-    <w:lsdException w:name="Normal" w:semiHidden="0" w:uiPriority="0" w:unhideWhenUsed="0" w:qFormat="1"/>
-    <w:lsdException w:name="heading 1" w:semiHidden="0" w:uiPriority="9" w:unhideWhenUsed="0" w:qFormat="1"/>
-    <w:lsdException w:name="heading 2" w:uiPriority="9" w:qFormat="1"/>
-    <w:lsdException w:name="heading 3" w:uiPriority="9" w:qFormat="1"/>
-    <w:lsdException w:name="heading 4" w:uiPriority="9" w:qFormat="1"/>
-    <w:lsdException w:name="heading 5" w:uiPriority="9" w:qFormat="1"/>
-    <w:lsdException w:name="heading 6" w:uiPriority="9" w:qFormat="1"/>
-    <w:lsdException w:name="heading 7" w:uiPriority="9" w:qFormat="1"/>
-    <w:lsdException w:name="heading 8" w:uiPriority="9" w:qFormat="1"/>
-    <w:lsdException w:name="heading 9" w:uiPriority="9" w:qFormat="1"/>
-    <w:lsdException w:name="toc 1" w:uiPriority="39"/>
-    <w:lsdException w:name="toc 2" w:uiPriority="39"/>
-    <w:lsdException w:name="toc 3" w:uiPriority="39"/>
-    <w:lsdException w:name="toc 4" w:uiPriority="39"/>
-    <w:lsdException w:name="toc 5" w:uiPriority="39"/>
-    <w:lsdException w:name="toc 6" w:uiPriority="39"/>
-    <w:lsdException w:name="toc 7" w:uiPriority="39"/>
-    <w:lsdException w:name="toc 8" w:uiPriority="39"/>
-    <w:lsdException w:name="toc 9" w:uiPriority="39"/>
-    <w:lsdException w:name="caption" w:uiPriority="35" w:qFormat="1"/>
-    <w:lsdException w:name="Title" w:semiHidden="0" w:uiPriority="10" w:unhideWhenUsed="0" w:qFormat="1"/>
-    <w:lsdException w:name="Default Paragraph Font" w:uiPriority="1"/>
-    <w:lsdException w:name="Subtitle" w:semiHidden="0" w:uiPriority="11" w:unhideWhenUsed="0" w:qFormat="1"/>
-    <w:lsdException w:name="Strong" w:semiHidden="0" w:uiPriority="22" w:unhideWhenUsed="0" w:qFormat="1"/>
-    <w:lsdException w:name="Emphasis" w:semiHidden="0" w:uiPriority="20" w:unhideWhenUsed="0" w:qFormat="1"/>
-    <w:lsdException w:name="Table Grid" w:semiHidden="0" w:uiPriority="59" w:unhideWhenUsed="0"/>
-    <w:lsdException w:name="Placeholder Text" w:unhideWhenUsed="0"/>
-    <w:lsdException w:name="No Spacing" w:semiHidden="0" w:uiPriority="1" w:unhideWhenUsed="0" w:qFormat="1"/>
-    <w:lsdException w:name="Light Shading" w:semiHidden="0" w:uiPriority="60" w:unhideWhenUsed="0"/>
-    <w:lsdException w:name="Light List" w:semiHidden="0" w:uiPriority="61" w:unhideWhenUsed="0"/>
-    <w:lsdException w:name="Light Grid" w:semiHidden="0" w:uiPriority="62" w:unhideWhenUsed="0"/>
-    <w:lsdException w:name="Medium Shading 1" w:semiHidden="0" w:uiPriority="63" w:unhideWhenUsed="0"/>
-    <w:lsdException w:name="Medium Shading 2" w:semiHidden="0" w:uiPriority="64" w:unhideWhenUsed="0"/>
-    <w:lsdException w:name="Medium List 1" w:semiHidden="0" w:uiPriority="65" w:unhideWhenUsed="0"/>
-    <w:lsdException w:name="Medium List 2" w:semiHidden="0" w:uiPriority="66" w:unhideWhenUsed="0"/>
-    <w:lsdException w:name="Medium Grid 1" w:semiHidden="0" w:uiPriority="67" w:unhideWhenUsed="0"/>
-    <w:lsdException w:name="Medium Grid 2" w:semiHidden="0" w:uiPriority="68" w:unhideWhenUsed="0"/>
-    <w:lsdException w:name="Medium Grid 3" w:semiHidden="0" w:uiPriority="69" w:unhideWhenUsed="0"/>
-    <w:lsdException w:name="Dark List" w:semiHidden="0" w:uiPriority="70" w:unhideWhenUsed="0"/>
-    <w:lsdException w:name="Colorful Shading" w:semiHidden="0" w:uiPriority="71" w:unhideWhenUsed="0"/>
-    <w:lsdException w:name="Colorful List" w:semiHidden="0" w:uiPriority="72" w:unhideWhenUsed="0"/>
-    <w:lsdException w:name="Colorful Grid" w:semiHidden="0" w:uiPriority="73" w:unhideWhenUsed="0"/>
-    <w:lsdException w:name="Light Shading Accent 1" w:semiHidden="0" w:uiPriority="60" w:unhideWhenUsed="0"/>
-    <w:lsdException w:name="Light List Accent 1" w:semiHidden="0" w:uiPriority="61" w:unhideWhenUsed="0"/>
-    <w:lsdException w:name="Light Grid Accent 1" w:semiHidden="0" w:uiPriority="62" w:unhideWhenUsed="0"/>
-    <w:lsdException w:name="Medium Shading 1 Accent 1" w:semiHidden="0" w:uiPriority="63" w:unhideWhenUsed="0"/>
-    <w:lsdException w:name="Medium Shading 2 Accent 1" w:semiHidden="0" w:uiPriority="64" w:unhideWhenUsed="0"/>
-    <w:lsdException w:name="Medium List 1 Accent 1" w:semiHidden="0" w:uiPriority="65" w:unhideWhenUsed="0"/>
-    <w:lsdException w:name="Revision" w:unhideWhenUsed="0"/>
-    <w:lsdException w:name="List Paragraph" w:semiHidden="0" w:uiPriority="34" w:unhideWhenUsed="0" w:qFormat="1"/>
-    <w:lsdException w:name="Quote" w:semiHidden="0" w:uiPriority="29" w:unhideWhenUsed="0" w:qFormat="1"/>
-    <w:lsdException w:name="Intense Quote" w:semiHidden="0" w:uiPriority="30" w:unhideWhenUsed="0" w:qFormat="1"/>
-    <w:lsdException w:name="Medium List 2 Accent 1" w:semiHidden="0" w:uiPriority="66" w:unhideWhenUsed="0"/>
-    <w:lsdException w:name="Medium Grid 1 Accent 1" w:semiHidden="0" w:uiPriority="67" w:unhideWhenUsed="0"/>
-    <w:lsdException w:name="Medium Grid 2 Accent 1" w:semiHidden="0" w:uiPriority="68" w:unhideWhenUsed="0"/>
-    <w:lsdException w:name="Medium Grid 3 Accent 1" w:semiHidden="0" w:uiPriority="69" w:unhideWhenUsed="0"/>
-    <w:lsdException w:name="Dark List Accent 1" w:semiHidden="0" w:uiPriority="70" w:unhideWhenUsed="0"/>
-    <w:lsdException w:name="Colorful Shading Accent 1" w:semiHidden="0" w:uiPriority="71" w:unhideWhenUsed="0"/>
-    <w:lsdException w:name="Colorful List Accent 1" w:semiHidden="0" w:uiPriority="72" w:unhideWhenUsed="0"/>
-    <w:lsdException w:name="Colorful Grid Accent 1" w:semiHidden="0" w:uiPriority="73" w:unhideWhenUsed="0"/>
-    <w:lsdException w:name="Light Shading Accent 2" w:semiHidden="0" w:uiPriority="60" w:unhideWhenUsed="0"/>
-    <w:lsdException w:name="Light List Accent 2" w:semiHidden="0" w:uiPriority="61" w:unhideWhenUsed="0"/>
-    <w:lsdException w:name="Light Grid Accent 2" w:semiHidden="0" w:uiPriority="62" w:unhideWhenUsed="0"/>
-    <w:lsdException w:name="Medium Shading 1 Accent 2" w:semiHidden="0" w:uiPriority="63" w:unhideWhenUsed="0"/>
-    <w:lsdException w:name="Medium Shading 2 Accent 2" w:semiHidden="0" w:uiPriority="64" w:unhideWhenUsed="0"/>
-    <w:lsdException w:name="Medium List 1 Accent 2" w:semiHidden="0" w:uiPriority="65" w:unhideWhenUsed="0"/>
-    <w:lsdException w:name="Medium List 2 Accent 2" w:semiHidden="0" w:uiPriority="66" w:unhideWhenUsed="0"/>
-    <w:lsdException w:name="Medium Grid 1 Accent 2" w:semiHidden="0" w:uiPriority="67" w:unhideWhenUsed="0"/>
-    <w:lsdException w:name="Medium Grid 2 Accent 2" w:semiHidden="0" w:uiPriority="68" w:unhideWhenUsed="0"/>
-    <w:lsdException w:name="Medium Grid 3 Accent 2" w:semiHidden="0" w:uiPriority="69" w:unhideWhenUsed="0"/>
-    <w:lsdException w:name="Dark List Accent 2" w:semiHidden="0" w:uiPriority="70" w:unhideWhenUsed="0"/>
-    <w:lsdException w:name="Colorful Shading Accent 2" w:semiHidden="0" w:uiPriority="71" w:unhideWhenUsed="0"/>
-    <w:lsdException w:name="Colorful List Accent 2" w:semiHidden="0" w:uiPriority="72" w:unhideWhenUsed="0"/>
-    <w:lsdException w:name="Colorful Grid Accent 2" w:semiHidden="0" w:uiPriority="73" w:unhideWhenUsed="0"/>
-    <w:lsdException w:name="Light Shading Accent 3" w:semiHidden="0" w:uiPriority="60" w:unhideWhenUsed="0"/>
-    <w:lsdException w:name="Light List Accent 3" w:semiHidden="0" w:uiPriority="61" w:unhideWhenUsed="0"/>
-    <w:lsdException w:name="Light Grid Accent 3" w:semiHidden="0" w:uiPriority="62" w:unhideWhenUsed="0"/>
-    <w:lsdException w:name="Medium Shading 1 Accent 3" w:semiHidden="0" w:uiPriority="63" w:unhideWhenUsed="0"/>
-    <w:lsdException w:name="Medium Shading 2 Accent 3" w:semiHidden="0" w:uiPriority="64" w:unhideWhenUsed="0"/>
-    <w:lsdException w:name="Medium List 1 Accent 3" w:semiHidden="0" w:uiPriority="65" w:unhideWhenUsed="0"/>
-    <w:lsdException w:name="Medium List 2 Accent 3" w:semiHidden="0" w:uiPriority="66" w:unhideWhenUsed="0"/>
-    <w:lsdException w:name="Medium Grid 1 Accent 3" w:semiHidden="0" w:uiPriority="67" w:unhideWhenUsed="0"/>
-    <w:lsdException w:name="Medium Grid 2 Accent 3" w:semiHidden="0" w:uiPriority="68" w:unhideWhenUsed="0"/>
-    <w:lsdException w:name="Medium Grid 3 Accent 3" w:semiHidden="0" w:uiPriority="69" w:unhideWhenUsed="0"/>
-    <w:lsdException w:name="Dark List Accent 3" w:semiHidden="0" w:uiPriority="70" w:unhideWhenUsed="0"/>
-    <w:lsdException w:name="Colorful Shading Accent 3" w:semiHidden="0" w:uiPriority="71" w:unhideWhenUsed="0"/>
-    <w:lsdException w:name="Colorful List Accent 3" w:semiHidden="0" w:uiPriority="72" w:unhideWhenUsed="0"/>
-    <w:lsdException w:name="Colorful Grid Accent 3" w:semiHidden="0" w:uiPriority="73" w:unhideWhenUsed="0"/>
-    <w:lsdException w:name="Light Shading Accent 4" w:semiHidden="0" w:uiPriority="60" w:unhideWhenUsed="0"/>
-    <w:lsdException w:name="Light List Accent 4" w:semiHidden="0" w:uiPriority="61" w:unhideWhenUsed="0"/>
-    <w:lsdException w:name="Light Grid Accent 4" w:semiHidden="0" w:uiPriority="62" w:unhideWhenUsed="0"/>
-    <w:lsdException w:name="Medium Shading 1 Accent 4" w:semiHidden="0" w:uiPriority="63" w:unhideWhenUsed="0"/>
-    <w:lsdException w:name="Medium Shading 2 Accent 4" w:semiHidden="0" w:uiPriority="64" w:unhideWhenUsed="0"/>
-    <w:lsdException w:name="Medium List 1 Accent 4" w:semiHidden="0" w:uiPriority="65" w:unhideWhenUsed="0"/>
-    <w:lsdException w:name="Medium List 2 Accent 4" w:semiHidden="0" w:uiPriority="66" w:unhideWhenUsed="0"/>
-    <w:lsdException w:name="Medium Grid 1 Accent 4" w:semiHidden="0" w:uiPriority="67" w:unhideWhenUsed="0"/>
-    <w:lsdException w:name="Medium Grid 2 Accent 4" w:semiHidden="0" w:uiPriority="68" w:unhideWhenUsed="0"/>
-    <w:lsdException w:name="Medium Grid 3 Accent 4" w:semiHidden="0" w:uiPriority="69" w:unhideWhenUsed="0"/>
-    <w:lsdException w:name="Dark List Accent 4" w:semiHidden="0" w:uiPriority="70" w:unhideWhenUsed="0"/>
-    <w:lsdException w:name="Colorful Shading Accent 4" w:semiHidden="0" w:uiPriority="71" w:unhideWhenUsed="0"/>
-    <w:lsdException w:name="Colorful List Accent 4" w:semiHidden="0" w:uiPriority="72" w:unhideWhenUsed="0"/>
-    <w:lsdException w:name="Colorful Grid Accent 4" w:semiHidden="0" w:uiPriority="73" w:unhideWhenUsed="0"/>
-    <w:lsdException w:name="Light Shading Accent 5" w:semiHidden="0" w:uiPriority="60" w:unhideWhenUsed="0"/>
-    <w:lsdException w:name="Light List Accent 5" w:semiHidden="0" w:uiPriority="61" w:unhideWhenUsed="0"/>
-    <w:lsdException w:name="Light Grid Accent 5" w:semiHidden="0" w:uiPriority="62" w:unhideWhenUsed="0"/>
-    <w:lsdException w:name="Medium Shading 1 Accent 5" w:semiHidden="0" w:uiPriority="63" w:unhideWhenUsed="0"/>
-    <w:lsdException w:name="Medium Shading 2 Accent 5" w:semiHidden="0" w:uiPriority="64" w:unhideWhenUsed="0"/>
-    <w:lsdException w:name="Medium List 1 Accent 5" w:semiHidden="0" w:uiPriority="65" w:unhideWhenUsed="0"/>
-    <w:lsdException w:name="Medium List 2 Accent 5" w:semiHidden="0" w:uiPriority="66" w:unhideWhenUsed="0"/>
-    <w:lsdException w:name="Medium Grid 1 Accent 5" w:semiHidden="0" w:uiPriority="67" w:unhideWhenUsed="0"/>
-    <w:lsdException w:name="Medium Grid 2 Accent 5" w:semiHidden="0" w:uiPriority="68" w:unhideWhenUsed="0"/>
-    <w:lsdException w:name="Medium Grid 3 Accent 5" w:semiHidden="0" w:uiPriority="69" w:unhideWhenUsed="0"/>
-    <w:lsdException w:name="Dark List Accent 5" w:semiHidden="0" w:uiPriority="70" w:unhideWhenUsed="0"/>
-    <w:lsdException w:name="Colorful Shading Accent 5" w:semiHidden="0" w:uiPriority="71" w:unhideWhenUsed="0"/>
-    <w:lsdException w:name="Colorful List Accent 5" w:semiHidden="0" w:uiPriority="72" w:unhideWhenUsed="0"/>
-    <w:lsdException w:name="Colorful Grid Accent 5" w:semiHidden="0" w:uiPriority="73" w:unhideWhenUsed="0"/>
-    <w:lsdException w:name="Light Shading Accent 6" w:semiHidden="0" w:uiPriority="60" w:unhideWhenUsed="0"/>
-    <w:lsdException w:name="Light List Accent 6" w:semiHidden="0" w:uiPriority="61" w:unhideWhenUsed="0"/>
-    <w:lsdException w:name="Light Grid Accent 6" w:semiHidden="0" w:uiPriority="62" w:unhideWhenUsed="0"/>
-    <w:lsdException w:name="Medium Shading 1 Accent 6" w:semiHidden="0" w:uiPriority="63" w:unhideWhenUsed="0"/>
-    <w:lsdException w:name="Medium Shading 2 Accent 6" w:semiHidden="0" w:uiPriority="64" w:unhideWhenUsed="0"/>
-    <w:lsdException w:name="Medium List 1 Accent 6" w:semiHidden="0" w:uiPriority="65" w:unhideWhenUsed="0"/>
-    <w:lsdException w:name="Medium List 2 Accent 6" w:semiHidden="0" w:uiPriority="66" w:unhideWhenUsed="0"/>
-    <w:lsdException w:name="Medium Grid 1 Accent 6" w:semiHidden="0" w:uiPriority="67" w:unhideWhenUsed="0"/>
-    <w:lsdException w:name="Medium Grid 2 Accent 6" w:semiHidden="0" w:uiPriority="68" w:unhideWhenUsed="0"/>
-    <w:lsdException w:name="Medium Grid 3 Accent 6" w:semiHidden="0" w:uiPriority="69" w:unhideWhenUsed="0"/>
-    <w:lsdException w:name="Dark List Accent 6" w:semiHidden="0" w:uiPriority="70" w:unhideWhenUsed="0"/>
-    <w:lsdException w:name="Colorful Shading Accent 6" w:semiHidden="0" w:uiPriority="71" w:unhideWhenUsed="0"/>
-    <w:lsdException w:name="Colorful List Accent 6" w:semiHidden="0" w:uiPriority="72" w:unhideWhenUsed="0"/>
-    <w:lsdException w:name="Colorful Grid Accent 6" w:semiHidden="0" w:uiPriority="73" w:unhideWhenUsed="0"/>
-    <w:lsdException w:name="Subtle Emphasis" w:semiHidden="0" w:uiPriority="19" w:unhideWhenUsed="0" w:qFormat="1"/>
-    <w:lsdException w:name="Intense Emphasis" w:semiHidden="0" w:uiPriority="21" w:unhideWhenUsed="0" w:qFormat="1"/>
-    <w:lsdException w:name="Subtle Reference" w:semiHidden="0" w:uiPriority="31" w:unhideWhenUsed="0" w:qFormat="1"/>
-    <w:lsdException w:name="Intense Reference" w:semiHidden="0" w:uiPriority="32" w:unhideWhenUsed="0" w:qFormat="1"/>
-    <w:lsdException w:name="Book Title" w:semiHidden="0" w:uiPriority="33" w:unhideWhenUsed="0" w:qFormat="1"/>
-    <w:lsdException w:name="Bibliography" w:uiPriority="37"/>
-    <w:lsdException w:name="TOC Heading" w:uiPriority="39" w:qFormat="1"/>
-  </w:latentStyles>
-  <w:style w:type="paragraph" w:default="1" w:styleId="Normal">
-    <w:name w:val="Normal"/>
-    <w:qFormat/>
-  </w:style>
-  <w:style w:type="character" w:default="1" w:styleId="DefaultParagraphFont">
-    <w:name w:val="Default Paragraph Font"/>
-    <w:uiPriority w:val="1"/>
-    <w:semiHidden/>
-    <w:unhideWhenUsed/>
-  </w:style>
-  <w:style w:type="table" w:default="1" w:styleId="TableNormal">
-    <w:name w:val="Normal Table"/>
-    <w:uiPriority w:val="99"/>
-    <w:semiHidden/>
-    <w:unhideWhenUsed/>
-    <w:tblPr>
-      <w:tblInd w:w="0" w:type="dxa"/>
-      <w:tblCellMar>
-        <w:top w:w="0" w:type="dxa"/>
-        <w:left w:w="108" w:type="dxa"/>
-        <w:bottom w:w="0" w:type="dxa"/>
-        <w:right w:w="108" w:type="dxa"/>
-      </w:tblCellMar>
-    </w:tblPr>
-  </w:style>
-  <w:style w:type="numbering" w:default="1" w:styleId="NoList">
-    <w:name w:val="No List"/>
-    <w:uiPriority w:val="99"/>
-    <w:semiHidden/>
-    <w:unhideWhenUsed/>
-  </w:style>
-  <w:style w:type="paragraph" w:styleId="ListParagraph">
-    <w:name w:val="List Paragraph"/>
-    <w:basedOn w:val="Normal"/>
-    <w:uiPriority w:val="34"/>
-    <w:qFormat/>
-    <w:rsid w:val="00CB6AC6"/>
-    <w:pPr>
-      <w:ind w:left="720"/>
-      <w:contextualSpacing/>
-    </w:pPr>
-  </w:style>
-  <w:style w:type="character" w:styleId="Hyperlink">
-    <w:name w:val="Hyperlink"/>
-    <w:basedOn w:val="DefaultParagraphFont"/>
-    <w:uiPriority w:val="99"/>
-    <w:unhideWhenUsed/>
-    <w:rsid w:val="00DF0A6F"/>
-    <w:rPr>
-      <w:color w:val="0000FF" w:themeColor="hyperlink"/>
-      <w:u w:val="single"/>
-    </w:rPr>
-  </w:style>
-  <w:style w:type="paragraph" w:styleId="Header">
-    <w:name w:val="header"/>
-    <w:basedOn w:val="Normal"/>
-    <w:link w:val="HeaderChar"/>
-    <w:uiPriority w:val="99"/>
-    <w:unhideWhenUsed/>
-    <w:rsid w:val="00DD2C72"/>
-    <w:pPr>
-      <w:tabs>
-        <w:tab w:val="center" w:pos="4680"/>
-        <w:tab w:val="right" w:pos="9360"/>
-      </w:tabs>
-    </w:pPr>
-  </w:style>
-  <w:style w:type="character" w:customStyle="1" w:styleId="HeaderChar">
-    <w:name w:val="Header Char"/>
-    <w:basedOn w:val="DefaultParagraphFont"/>
-    <w:link w:val="Header"/>
-    <w:uiPriority w:val="99"/>
-    <w:rsid w:val="00DD2C72"/>
-  </w:style>
-  <w:style w:type="paragraph" w:styleId="Footer">
-    <w:name w:val="footer"/>
-    <w:basedOn w:val="Normal"/>
-    <w:link w:val="FooterChar"/>
-    <w:uiPriority w:val="99"/>
-    <w:unhideWhenUsed/>
-    <w:rsid w:val="00DD2C72"/>
-    <w:pPr>
-      <w:tabs>
-        <w:tab w:val="center" w:pos="4680"/>
-        <w:tab w:val="right" w:pos="9360"/>
-      </w:tabs>
-    </w:pPr>
-  </w:style>
-  <w:style w:type="character" w:customStyle="1" w:styleId="FooterChar">
-    <w:name w:val="Footer Char"/>
-    <w:basedOn w:val="DefaultParagraphFont"/>
-    <w:link w:val="Footer"/>
-    <w:uiPriority w:val="99"/>
-    <w:rsid w:val="00DD2C72"/>
-  </w:style>
-  <w:style w:type="paragraph" w:styleId="BalloonText">
-    <w:name w:val="Balloon Text"/>
-    <w:basedOn w:val="Normal"/>
-    <w:link w:val="BalloonTextChar"/>
-    <w:uiPriority w:val="99"/>
-    <w:semiHidden/>
-    <w:unhideWhenUsed/>
-    <w:rsid w:val="003F604D"/>
-    <w:rPr>
-      <w:rFonts w:ascii="Tahoma" w:hAnsi="Tahoma" w:cs="Tahoma"/>
-      <w:sz w:val="16"/>
-      <w:szCs w:val="16"/>
-    </w:rPr>
-  </w:style>
-  <w:style w:type="character" w:customStyle="1" w:styleId="BalloonTextChar">
-    <w:name w:val="Balloon Text Char"/>
-    <w:basedOn w:val="DefaultParagraphFont"/>
-    <w:link w:val="BalloonText"/>
-    <w:uiPriority w:val="99"/>
-    <w:semiHidden/>
-    <w:rsid w:val="003F604D"/>
-    <w:rPr>
-      <w:rFonts w:ascii="Tahoma" w:hAnsi="Tahoma" w:cs="Tahoma"/>
-      <w:sz w:val="16"/>
-      <w:szCs w:val="16"/>
-    </w:rPr>
-  </w:style>
-</w:styles>
-</file>
-
-<file path=word/stylesWithEffects.xml><?xml version="1.0" encoding="utf-8"?>
-<w:styles xmlns:wpc="http://schemas.microsoft.com/office/word/2010/wordprocessingCanvas" xmlns:mc="http://schemas.openxmlformats.org/markup-compatibility/2006" xmlns:o="urn:schemas-microsoft-com:office:office" xmlns:r="http://schemas.openxmlformats.org/officeDocument/2006/relationships" xmlns:m="http://schemas.openxmlformats.org/officeDocument/2006/math" xmlns:v="urn:schemas-microsoft-com:vml" xmlns:wp14="http://schemas.microsoft.com/office/word/2010/wordprocessingDrawing" xmlns:wp="http://schemas.openxmlformats.org/drawingml/2006/wordprocessingDrawing" xmlns:w10="urn:schemas-microsoft-com:office:word" xmlns:w="http://schemas.openxmlformats.org/wordprocessingml/2006/main" xmlns:w14="http://schemas.microsoft.com/office/word/2010/wordml" xmlns:wpg="http://schemas.microsoft.com/office/word/2010/wordprocessingGroup" xmlns:wpi="http://schemas.microsoft.com/office/word/2010/wordprocessingInk" xmlns:wne="http://schemas.microsoft.com/office/word/2006/wordml" xmlns:wps="http://schemas.microsoft.com/office/word/2010/wordprocessingShape" mc:Ignorable="w14 wp14">
-  <w:docDefaults>
-    <w:rPrDefault>
-      <w:rPr>
-        <w:rFonts w:ascii="Times New Roman" w:eastAsiaTheme="minorHAnsi" w:hAnsi="Times New Roman" w:cstheme="minorBidi"/>
-        <w:sz w:val="24"/>
-        <w:szCs w:val="22"/>
-        <w:lang w:val="en-US" w:eastAsia="en-US" w:bidi="ar-SA"/>
-      </w:rPr>
-    </w:rPrDefault>
-    <w:pPrDefault/>
-  </w:docDefaults>
-  <w:latentStyles w:defLockedState="0" w:defUIPriority="99" w:defSemiHidden="1" w:defUnhideWhenUsed="1" w:defQFormat="0" w:count="267">
-    <w:lsdException w:name="Normal" w:semiHidden="0" w:uiPriority="0" w:unhideWhenUsed="0" w:qFormat="1"/>
-    <w:lsdException w:name="heading 1" w:semiHidden="0" w:uiPriority="9" w:unhideWhenUsed="0" w:qFormat="1"/>
-    <w:lsdException w:name="heading 2" w:uiPriority="9" w:qFormat="1"/>
-    <w:lsdException w:name="heading 3" w:uiPriority="9" w:qFormat="1"/>
-    <w:lsdException w:name="heading 4" w:uiPriority="9" w:qFormat="1"/>
-    <w:lsdException w:name="heading 5" w:uiPriority="9" w:qFormat="1"/>
-    <w:lsdException w:name="heading 6" w:uiPriority="9" w:qFormat="1"/>
-    <w:lsdException w:name="heading 7" w:uiPriority="9" w:qFormat="1"/>
-    <w:lsdException w:name="heading 8" w:uiPriority="9" w:qFormat="1"/>
-    <w:lsdException w:name="heading 9" w:uiPriority="9" w:qFormat="1"/>
-    <w:lsdException w:name="toc 1" w:uiPriority="39"/>
-    <w:lsdException w:name="toc 2" w:uiPriority="39"/>
-    <w:lsdException w:name="toc 3" w:uiPriority="39"/>
-    <w:lsdException w:name="toc 4" w:uiPriority="39"/>
-    <w:lsdException w:name="toc 5" w:uiPriority="39"/>
-    <w:lsdException w:name="toc 6" w:uiPriority="39"/>
-    <w:lsdException w:name="toc 7" w:uiPriority="39"/>
-    <w:lsdException w:name="toc 8" w:uiPriority="39"/>
-    <w:lsdException w:name="toc 9" w:uiPriority="39"/>
-    <w:lsdException w:name="caption" w:uiPriority="35" w:qFormat="1"/>
-    <w:lsdException w:name="Title" w:semiHidden="0" w:uiPriority="10" w:unhideWhenUsed="0" w:qFormat="1"/>
-    <w:lsdException w:name="Default Paragraph Font" w:uiPriority="1"/>
-    <w:lsdException w:name="Subtitle" w:semiHidden="0" w:uiPriority="11" w:unhideWhenUsed="0" w:qFormat="1"/>
-    <w:lsdException w:name="Strong" w:semiHidden="0" w:uiPriority="22" w:unhideWhenUsed="0" w:qFormat="1"/>
-    <w:lsdException w:name="Emphasis" w:semiHidden="0" w:uiPriority="20" w:unhideWhenUsed="0" w:qFormat="1"/>
-    <w:lsdException w:name="Table Grid" w:semiHidden="0" w:uiPriority="59" w:unhideWhenUsed="0"/>
-    <w:lsdException w:name="Placeholder Text" w:unhideWhenUsed="0"/>
-    <w:lsdException w:name="No Spacing" w:semiHidden="0" w:uiPriority="1" w:unhideWhenUsed="0" w:qFormat="1"/>
-    <w:lsdException w:name="Light Shading" w:semiHidden="0" w:uiPriority="60" w:unhideWhenUsed="0"/>
-    <w:lsdException w:name="Light List" w:semiHidden="0" w:uiPriority="61" w:unhideWhenUsed="0"/>
-    <w:lsdException w:name="Light Grid" w:semiHidden="0" w:uiPriority="62" w:unhideWhenUsed="0"/>
-    <w:lsdException w:name="Medium Shading 1" w:semiHidden="0" w:uiPriority="63" w:unhideWhenUsed="0"/>
-    <w:lsdException w:name="Medium Shading 2" w:semiHidden="0" w:uiPriority="64" w:unhideWhenUsed="0"/>
-    <w:lsdException w:name="Medium List 1" w:semiHidden="0" w:uiPriority="65" w:unhideWhenUsed="0"/>
-    <w:lsdException w:name="Medium List 2" w:semiHidden="0" w:uiPriority="66" w:unhideWhenUsed="0"/>
-    <w:lsdException w:name="Medium Grid 1" w:semiHidden="0" w:uiPriority="67" w:unhideWhenUsed="0"/>
-    <w:lsdException w:name="Medium Grid 2" w:semiHidden="0" w:uiPriority="68" w:unhideWhenUsed="0"/>
-    <w:lsdException w:name="Medium Grid 3" w:semiHidden="0" w:uiPriority="69" w:unhideWhenUsed="0"/>
-    <w:lsdException w:name="Dark List" w:semiHidden="0" w:uiPriority="70" w:unhideWhenUsed="0"/>
-    <w:lsdException w:name="Colorful Shading" w:semiHidden="0" w:uiPriority="71" w:unhideWhenUsed="0"/>
-    <w:lsdException w:name="Colorful List" w:semiHidden="0" w:uiPriority="72" w:unhideWhenUsed="0"/>
-    <w:lsdException w:name="Colorful Grid" w:semiHidden="0" w:uiPriority="73" w:unhideWhenUsed="0"/>
-    <w:lsdException w:name="Light Shading Accent 1" w:semiHidden="0" w:uiPriority="60" w:unhideWhenUsed="0"/>
-    <w:lsdException w:name="Light List Accent 1" w:semiHidden="0" w:uiPriority="61" w:unhideWhenUsed="0"/>
-    <w:lsdException w:name="Light Grid Accent 1" w:semiHidden="0" w:uiPriority="62" w:unhideWhenUsed="0"/>
-    <w:lsdException w:name="Medium Shading 1 Accent 1" w:semiHidden="0" w:uiPriority="63" w:unhideWhenUsed="0"/>
-    <w:lsdException w:name="Medium Shading 2 Accent 1" w:semiHidden="0" w:uiPriority="64" w:unhideWhenUsed="0"/>
-    <w:lsdException w:name="Medium List 1 Accent 1" w:semiHidden="0" w:uiPriority="65" w:unhideWhenUsed="0"/>
-    <w:lsdException w:name="Revision" w:unhideWhenUsed="0"/>
-    <w:lsdException w:name="List Paragraph" w:semiHidden="0" w:uiPriority="34" w:unhideWhenUsed="0" w:qFormat="1"/>
-    <w:lsdException w:name="Quote" w:semiHidden="0" w:uiPriority="29" w:unhideWhenUsed="0" w:qFormat="1"/>
-    <w:lsdException w:name="Intense Quote" w:semiHidden="0" w:uiPriority="30" w:unhideWhenUsed="0" w:qFormat="1"/>
-    <w:lsdException w:name="Medium List 2 Accent 1" w:semiHidden="0" w:uiPriority="66" w:unhideWhenUsed="0"/>
-    <w:lsdException w:name="Medium Grid 1 Accent 1" w:semiHidden="0" w:uiPriority="67" w:unhideWhenUsed="0"/>
-    <w:lsdException w:name="Medium Grid 2 Accent 1" w:semiHidden="0" w:uiPriority="68" w:unhideWhenUsed="0"/>
-    <w:lsdException w:name="Medium Grid 3 Accent 1" w:semiHidden="0" w:uiPriority="69" w:unhideWhenUsed="0"/>
-    <w:lsdException w:name="Dark List Accent 1" w:semiHidden="0" w:uiPriority="70" w:unhideWhenUsed="0"/>
-    <w:lsdException w:name="Colorful Shading Accent 1" w:semiHidden="0" w:uiPriority="71" w:unhideWhenUsed="0"/>
-    <w:lsdException w:name="Colorful List Accent 1" w:semiHidden="0" w:uiPriority="72" w:unhideWhenUsed="0"/>
-    <w:lsdException w:name="Colorful Grid Accent 1" w:semiHidden="0" w:uiPriority="73" w:unhideWhenUsed="0"/>
-    <w:lsdException w:name="Light Shading Accent 2" w:semiHidden="0" w:uiPriority="60" w:unhideWhenUsed="0"/>
-    <w:lsdException w:name="Light List Accent 2" w:semiHidden="0" w:uiPriority="61" w:unhideWhenUsed="0"/>
-    <w:lsdException w:name="Light Grid Accent 2" w:semiHidden="0" w:uiPriority="62" w:unhideWhenUsed="0"/>
-    <w:lsdException w:name="Medium Shading 1 Accent 2" w:semiHidden="0" w:uiPriority="63" w:unhideWhenUsed="0"/>
-    <w:lsdException w:name="Medium Shading 2 Accent 2" w:semiHidden="0" w:uiPriority="64" w:unhideWhenUsed="0"/>
-    <w:lsdException w:name="Medium List 1 Accent 2" w:semiHidden="0" w:uiPriority="65" w:unhideWhenUsed="0"/>
-    <w:lsdException w:name="Medium List 2 Accent 2" w:semiHidden="0" w:uiPriority="66" w:unhideWhenUsed="0"/>
-    <w:lsdException w:name="Medium Grid 1 Accent 2" w:semiHidden="0" w:uiPriority="67" w:unhideWhenUsed="0"/>
-    <w:lsdException w:name="Medium Grid 2 Accent 2" w:semiHidden="0" w:uiPriority="68" w:unhideWhenUsed="0"/>
-    <w:lsdException w:name="Medium Grid 3 Accent 2" w:semiHidden="0" w:uiPriority="69" w:unhideWhenUsed="0"/>
-    <w:lsdException w:name="Dark List Accent 2" w:semiHidden="0" w:uiPriority="70" w:unhideWhenUsed="0"/>
-    <w:lsdException w:name="Colorful Shading Accent 2" w:semiHidden="0" w:uiPriority="71" w:unhideWhenUsed="0"/>
-    <w:lsdException w:name="Colorful List Accent 2" w:semiHidden="0" w:uiPriority="72" w:unhideWhenUsed="0"/>
-    <w:lsdException w:name="Colorful Grid Accent 2" w:semiHidden="0" w:uiPriority="73" w:unhideWhenUsed="0"/>
-    <w:lsdException w:name="Light Shading Accent 3" w:semiHidden="0" w:uiPriority="60" w:unhideWhenUsed="0"/>
-    <w:lsdException w:name="Light List Accent 3" w:semiHidden="0" w:uiPriority="61" w:unhideWhenUsed="0"/>
-    <w:lsdException w:name="Light Grid Accent 3" w:semiHidden="0" w:uiPriority="62" w:unhideWhenUsed="0"/>
-    <w:lsdException w:name="Medium Shading 1 Accent 3" w:semiHidden="0" w:uiPriority="63" w:unhideWhenUsed="0"/>
-    <w:lsdException w:name="Medium Shading 2 Accent 3" w:semiHidden="0" w:uiPriority="64" w:unhideWhenUsed="0"/>
-    <w:lsdException w:name="Medium List 1 Accent 3" w:semiHidden="0" w:uiPriority="65" w:unhideWhenUsed="0"/>
-    <w:lsdException w:name="Medium List 2 Accent 3" w:semiHidden="0" w:uiPriority="66" w:unhideWhenUsed="0"/>
-    <w:lsdException w:name="Medium Grid 1 Accent 3" w:semiHidden="0" w:uiPriority="67" w:unhideWhenUsed="0"/>
-    <w:lsdException w:name="Medium Grid 2 Accent 3" w:semiHidden="0" w:uiPriority="68" w:unhideWhenUsed="0"/>
-    <w:lsdException w:name="Medium Grid 3 Accent 3" w:semiHidden="0" w:uiPriority="69" w:unhideWhenUsed="0"/>
-    <w:lsdException w:name="Dark List Accent 3" w:semiHidden="0" w:uiPriority="70" w:unhideWhenUsed="0"/>
-    <w:lsdException w:name="Colorful Shading Accent 3" w:semiHidden="0" w:uiPriority="71" w:unhideWhenUsed="0"/>
-    <w:lsdException w:name="Colorful List Accent 3" w:semiHidden="0" w:uiPriority="72" w:unhideWhenUsed="0"/>
-    <w:lsdException w:name="Colorful Grid Accent 3" w:semiHidden="0" w:uiPriority="73" w:unhideWhenUsed="0"/>
-    <w:lsdException w:name="Light Shading Accent 4" w:semiHidden="0" w:uiPriority="60" w:unhideWhenUsed="0"/>
-    <w:lsdException w:name="Light List Accent 4" w:semiHidden="0" w:uiPriority="61" w:unhideWhenUsed="0"/>
-    <w:lsdException w:name="Light Grid Accent 4" w:semiHidden="0" w:uiPriority="62" w:unhideWhenUsed="0"/>
-    <w:lsdException w:name="Medium Shading 1 Accent 4" w:semiHidden="0" w:uiPriority="63" w:unhideWhenUsed="0"/>
-    <w:lsdException w:name="Medium Shading 2 Accent 4" w:semiHidden="0" w:uiPriority="64" w:unhideWhenUsed="0"/>
-    <w:lsdException w:name="Medium List 1 Accent 4" w:semiHidden="0" w:uiPriority="65" w:unhideWhenUsed="0"/>
-    <w:lsdException w:name="Medium List 2 Accent 4" w:semiHidden="0" w:uiPriority="66" w:unhideWhenUsed="0"/>
-    <w:lsdException w:name="Medium Grid 1 Accent 4" w:semiHidden="0" w:uiPriority="67" w:unhideWhenUsed="0"/>
-    <w:lsdException w:name="Medium Grid 2 Accent 4" w:semiHidden="0" w:uiPriority="68" w:unhideWhenUsed="0"/>
-    <w:lsdException w:name="Medium Grid 3 Accent 4" w:semiHidden="0" w:uiPriority="69" w:unhideWhenUsed="0"/>
-    <w:lsdException w:name="Dark List Accent 4" w:semiHidden="0" w:uiPriority="70" w:unhideWhenUsed="0"/>
-    <w:lsdException w:name="Colorful Shading Accent 4" w:semiHidden="0" w:uiPriority="71" w:unhideWhenUsed="0"/>
-    <w:lsdException w:name="Colorful List Accent 4" w:semiHidden="0" w:uiPriority="72" w:unhideWhenUsed="0"/>
-    <w:lsdException w:name="Colorful Grid Accent 4" w:semiHidden="0" w:uiPriority="73" w:unhideWhenUsed="0"/>
-    <w:lsdException w:name="Light Shading Accent 5" w:semiHidden="0" w:uiPriority="60" w:unhideWhenUsed="0"/>
-    <w:lsdException w:name="Light List Accent 5" w:semiHidden="0" w:uiPriority="61" w:unhideWhenUsed="0"/>
-    <w:lsdException w:name="Light Grid Accent 5" w:semiHidden="0" w:uiPriority="62" w:unhideWhenUsed="0"/>
-    <w:lsdException w:name="Medium Shading 1 Accent 5" w:semiHidden="0" w:uiPriority="63" w:unhideWhenUsed="0"/>
-    <w:lsdException w:name="Medium Shading 2 Accent 5" w:semiHidden="0" w:uiPriority="64" w:unhideWhenUsed="0"/>
-    <w:lsdException w:name="Medium List 1 Accent 5" w:semiHidden="0" w:uiPriority="65" w:unhideWhenUsed="0"/>
-    <w:lsdException w:name="Medium List 2 Accent 5" w:semiHidden="0" w:uiPriority="66" w:unhideWhenUsed="0"/>
-    <w:lsdException w:name="Medium Grid 1 Accent 5" w:semiHidden="0" w:uiPriority="67" w:unhideWhenUsed="0"/>
-    <w:lsdException w:name="Medium Grid 2 Accent 5" w:semiHidden="0" w:uiPriority="68" w:unhideWhenUsed="0"/>
-    <w:lsdException w:name="Medium Grid 3 Accent 5" w:semiHidden="0" w:uiPriority="69" w:unhideWhenUsed="0"/>
-    <w:lsdException w:name="Dark List Accent 5" w:semiHidden="0" w:uiPriority="70" w:unhideWhenUsed="0"/>
-    <w:lsdException w:name="Colorful Shading Accent 5" w:semiHidden="0" w:uiPriority="71" w:unhideWhenUsed="0"/>
-    <w:lsdException w:name="Colorful List Accent 5" w:semiHidden="0" w:uiPriority="72" w:unhideWhenUsed="0"/>
-    <w:lsdException w:name="Colorful Grid Accent 5" w:semiHidden="0" w:uiPriority="73" w:unhideWhenUsed="0"/>
-    <w:lsdException w:name="Light Shading Accent 6" w:semiHidden="0" w:uiPriority="60" w:unhideWhenUsed="0"/>
-    <w:lsdException w:name="Light List Accent 6" w:semiHidden="0" w:uiPriority="61" w:unhideWhenUsed="0"/>
-    <w:lsdException w:name="Light Grid Accent 6" w:semiHidden="0" w:uiPriority="62" w:unhideWhenUsed="0"/>
-    <w:lsdException w:name="Medium Shading 1 Accent 6" w:semiHidden="0" w:uiPriority="63" w:unhideWhenUsed="0"/>
-    <w:lsdException w:name="Medium Shading 2 Accent 6" w:semiHidden="0" w:uiPriority="64" w:unhideWhenUsed="0"/>
-    <w:lsdException w:name="Medium List 1 Accent 6" w:semiHidden="0" w:uiPriority="65" w:unhideWhenUsed="0"/>
-    <w:lsdException w:name="Medium List 2 Accent 6" w:semiHidden="0" w:uiPriority="66" w:unhideWhenUsed="0"/>
-    <w:lsdException w:name="Medium Grid 1 Accent 6" w:semiHidden="0" w:uiPriority="67" w:unhideWhenUsed="0"/>
-    <w:lsdException w:name="Medium Grid 2 Accent 6" w:semiHidden="0" w:uiPriority="68" w:unhideWhenUsed="0"/>
-    <w:lsdException w:name="Medium Grid 3 Accent 6" w:semiHidden="0" w:uiPriority="69" w:unhideWhenUsed="0"/>
-    <w:lsdException w:name="Dark List Accent 6" w:semiHidden="0" w:uiPriority="70" w:unhideWhenUsed="0"/>
-    <w:lsdException w:name="Colorful Shading Accent 6" w:semiHidden="0" w:uiPriority="71" w:unhideWhenUsed="0"/>
-    <w:lsdException w:name="Colorful List Accent 6" w:semiHidden="0" w:uiPriority="72" w:unhideWhenUsed="0"/>
-    <w:lsdException w:name="Colorful Grid Accent 6" w:semiHidden="0" w:uiPriority="73" w:unhideWhenUsed="0"/>
-    <w:lsdException w:name="Subtle Emphasis" w:semiHidden="0" w:uiPriority="19" w:unhideWhenUsed="0" w:qFormat="1"/>
-    <w:lsdException w:name="Intense Emphasis" w:semiHidden="0" w:uiPriority="21" w:unhideWhenUsed="0" w:qFormat="1"/>
-    <w:lsdException w:name="Subtle Reference" w:semiHidden="0" w:uiPriority="31" w:unhideWhenUsed="0" w:qFormat="1"/>
-    <w:lsdException w:name="Intense Reference" w:semiHidden="0" w:uiPriority="32" w:unhideWhenUsed="0" w:qFormat="1"/>
-    <w:lsdException w:name="Book Title" w:semiHidden="0" w:uiPriority="33" w:unhideWhenUsed="0" w:qFormat="1"/>
-    <w:lsdException w:name="Bibliography" w:uiPriority="37"/>
-    <w:lsdException w:name="TOC Heading" w:uiPriority="39" w:qFormat="1"/>
+  <w:latentStyles w:defLockedState="0" w:defUIPriority="99" w:defSemiHidden="0" w:defUnhideWhenUsed="0" w:defQFormat="0" w:count="371">
+    <w:lsdException w:name="Normal" w:uiPriority="0" w:qFormat="1"/>
+    <w:lsdException w:name="heading 1" w:uiPriority="9" w:qFormat="1"/>
+    <w:lsdException w:name="heading 2" w:semiHidden="1" w:uiPriority="9" w:unhideWhenUsed="1" w:qFormat="1"/>
+    <w:lsdException w:name="heading 3" w:semiHidden="1" w:uiPriority="9" w:unhideWhenUsed="1" w:qFormat="1"/>
+    <w:lsdException w:name="heading 4" w:semiHidden="1" w:uiPriority="9" w:unhideWhenUsed="1" w:qFormat="1"/>
+    <w:lsdException w:name="heading 5" w:semiHidden="1" w:uiPriority="9" w:unhideWhenUsed="1" w:qFormat="1"/>
+    <w:lsdException w:name="heading 6" w:semiHidden="1" w:uiPriority="9" w:unhideWhenUsed="1" w:qFormat="1"/>
+    <w:lsdException w:name="heading 7" w:semiHidden="1" w:uiPriority="9" w:unhideWhenUsed="1" w:qFormat="1"/>
+    <w:lsdException w:name="heading 8" w:semiHidden="1" w:uiPriority="9" w:unhideWhenUsed="1" w:qFormat="1"/>
+    <w:lsdException w:name="heading 9" w:semiHidden="1" w:uiPriority="9" w:unhideWhenUsed="1" w:qFormat="1"/>
+    <w:lsdException w:name="index 1" w:semiHidden="1" w:unhideWhenUsed="1"/>
+    <w:lsdException w:name="index 2" w:semiHidden="1" w:unhideWhenUsed="1"/>
+    <w:lsdException w:name="index 3" w:semiHidden="1" w:unhideWhenUsed="1"/>
+    <w:lsdException w:name="index 4" w:semiHidden="1" w:unhideWhenUsed="1"/>
+    <w:lsdException w:name="index 5" w:semiHidden="1" w:unhideWhenUsed="1"/>
+    <w:lsdException w:name="index 6" w:semiHidden="1" w:unhideWhenUsed="1"/>
+    <w:lsdException w:name="index 7" w:semiHidden="1" w:unhideWhenUsed="1"/>
+    <w:lsdException w:name="index 8" w:semiHidden="1" w:unhideWhenUsed="1"/>
+    <w:lsdException w:name="index 9" w:semiHidden="1" w:unhideWhenUsed="1"/>
+    <w:lsdException w:name="toc 1" w:semiHidden="1" w:uiPriority="39" w:unhideWhenUsed="1"/>
+    <w:lsdException w:name="toc 2" w:semiHidden="1" w:uiPriority="39" w:unhideWhenUsed="1"/>
+    <w:lsdException w:name="toc 3" w:semiHidden="1" w:uiPriority="39" w:unhideWhenUsed="1"/>
+    <w:lsdException w:name="toc 4" w:semiHidden="1" w:uiPriority="39" w:unhideWhenUsed="1"/>
+    <w:lsdException w:name="toc 5" w:semiHidden="1" w:uiPriority="39" w:unhideWhenUsed="1"/>
+    <w:lsdException w:name="toc 6" w:semiHidden="1" w:uiPriority="39" w:unhideWhenUsed="1"/>
+    <w:lsdException w:name="toc 7" w:semiHidden="1" w:uiPriority="39" w:unhideWhenUsed="1"/>
+    <w:lsdException w:name="toc 8" w:semiHidden="1" w:uiPriority="39" w:unhideWhenUsed="1"/>
+    <w:lsdException w:name="toc 9" w:semiHidden="1" w:uiPriority="39" w:unhideWhenUsed="1"/>
+    <w:lsdException w:name="Normal Indent" w:semiHidden="1" w:unhideWhenUsed="1"/>
+    <w:lsdException w:name="footnote text" w:semiHidden="1" w:unhideWhenUsed="1"/>
+    <w:lsdException w:name="annotation text" w:semiHidden="1" w:unhideWhenUsed="1"/>
+    <w:lsdException w:name="header" w:semiHidden="1" w:unhideWhenUsed="1"/>
+    <w:lsdException w:name="footer" w:semiHidden="1" w:unhideWhenUsed="1"/>
+    <w:lsdException w:name="index heading" w:semiHidden="1" w:unhideWhenUsed="1"/>
+    <w:lsdException w:name="caption" w:semiHidden="1" w:uiPriority="35" w:unhideWhenUsed="1" w:qFormat="1"/>
+    <w:lsdException w:name="table of figures" w:semiHidden="1" w:unhideWhenUsed="1"/>
+    <w:lsdException w:name="envelope address" w:semiHidden="1" w:unhideWhenUsed="1"/>
+    <w:lsdException w:name="envelope return" w:semiHidden="1" w:unhideWhenUsed="1"/>
+    <w:lsdException w:name="footnote reference" w:semiHidden="1" w:unhideWhenUsed="1"/>
+    <w:lsdException w:name="annotation reference" w:semiHidden="1" w:unhideWhenUsed="1"/>
+    <w:lsdException w:name="line number" w:semiHidden="1" w:unhideWhenUsed="1"/>
+    <w:lsdException w:name="page number" w:semiHidden="1" w:unhideWhenUsed="1"/>
+    <w:lsdException w:name="endnote reference" w:semiHidden="1" w:unhideWhenUsed="1"/>
+    <w:lsdException w:name="endnote text" w:semiHidden="1" w:unhideWhenUsed="1"/>
+    <w:lsdException w:name="table of authorities" w:semiHidden="1" w:unhideWhenUsed="1"/>
+    <w:lsdException w:name="macro" w:semiHidden="1" w:unhideWhenUsed="1"/>
+    <w:lsdException w:name="toa heading" w:semiHidden="1" w:unhideWhenUsed="1"/>
+    <w:lsdException w:name="List" w:semiHidden="1" w:unhideWhenUsed="1"/>
+    <w:lsdException w:name="List Bullet" w:semiHidden="1" w:unhideWhenUsed="1"/>
+    <w:lsdException w:name="List Number" w:semiHidden="1" w:unhideWhenUsed="1"/>
+    <w:lsdException w:name="List 2" w:semiHidden="1" w:unhideWhenUsed="1"/>
+    <w:lsdException w:name="List 3" w:semiHidden="1" w:unhideWhenUsed="1"/>
+    <w:lsdException w:name="List 4" w:semiHidden="1" w:unhideWhenUsed="1"/>
+    <w:lsdException w:name="List 5" w:semiHidden="1" w:unhideWhenUsed="1"/>
+    <w:lsdException w:name="List Bullet 2" w:semiHidden="1" w:unhideWhenUsed="1"/>
+    <w:lsdException w:name="List Bullet 3" w:semiHidden="1" w:unhideWhenUsed="1"/>
+    <w:lsdException w:name="List Bullet 4" w:semiHidden="1" w:unhideWhenUsed="1"/>
+    <w:lsdException w:name="List Bullet 5" w:semiHidden="1" w:unhideWhenUsed="1"/>
+    <w:lsdException w:name="List Number 2" w:semiHidden="1" w:unhideWhenUsed="1"/>
+    <w:lsdException w:name="List Number 3" w:semiHidden="1" w:unhideWhenUsed="1"/>
+    <w:lsdException w:name="List Number 4" w:semiHidden="1" w:unhideWhenUsed="1"/>
+    <w:lsdException w:name="List Number 5" w:semiHidden="1" w:unhideWhenUsed="1"/>
+    <w:lsdException w:name="Title" w:uiPriority="10" w:qFormat="1"/>
+    <w:lsdException w:name="Closing" w:semiHidden="1" w:unhideWhenUsed="1"/>
+    <w:lsdException w:name="Signature" w:semiHidden="1" w:unhideWhenUsed="1"/>
+    <w:lsdException w:name="Default Paragraph Font" w:semiHidden="1" w:uiPriority="1" w:unhideWhenUsed="1"/>
+    <w:lsdException w:name="Body Text" w:semiHidden="1" w:unhideWhenUsed="1"/>
+    <w:lsdException w:name="Body Text Indent" w:semiHidden="1" w:unhideWhenUsed="1"/>
+    <w:lsdException w:name="List Continue" w:semiHidden="1" w:unhideWhenUsed="1"/>
+    <w:lsdException w:name="List Continue 2" w:semiHidden="1" w:unhideWhenUsed="1"/>
+    <w:lsdException w:name="List Continue 3" w:semiHidden="1" w:unhideWhenUsed="1"/>
+    <w:lsdException w:name="List Continue 4" w:semiHidden="1" w:unhideWhenUsed="1"/>
+    <w:lsdException w:name="List Continue 5" w:semiHidden="1" w:unhideWhenUsed="1"/>
+    <w:lsdException w:name="Message Header" w:semiHidden="1" w:unhideWhenUsed="1"/>
+    <w:lsdException w:name="Subtitle" w:uiPriority="11" w:qFormat="1"/>
+    <w:lsdException w:name="Salutation" w:semiHidden="1" w:unhideWhenUsed="1"/>
+    <w:lsdException w:name="Date" w:semiHidden="1" w:unhideWhenUsed="1"/>
+    <w:lsdException w:name="Body Text First Indent" w:semiHidden="1" w:unhideWhenUsed="1"/>
+    <w:lsdException w:name="Body Text First Indent 2" w:semiHidden="1" w:unhideWhenUsed="1"/>
+    <w:lsdException w:name="Note Heading" w:semiHidden="1" w:unhideWhenUsed="1"/>
+    <w:lsdException w:name="Body Text 2" w:semiHidden="1" w:unhideWhenUsed="1"/>
+    <w:lsdException w:name="Body Text 3" w:semiHidden="1" w:unhideWhenUsed="1"/>
+    <w:lsdException w:name="Body Text Indent 2" w:semiHidden="1" w:unhideWhenUsed="1"/>
+    <w:lsdException w:name="Body Text Indent 3" w:semiHidden="1" w:unhideWhenUsed="1"/>
+    <w:lsdException w:name="Block Text" w:semiHidden="1" w:unhideWhenUsed="1"/>
+    <w:lsdException w:name="Hyperlink" w:semiHidden="1" w:unhideWhenUsed="1"/>
+    <w:lsdException w:name="FollowedHyperlink" w:semiHidden="1" w:unhideWhenUsed="1"/>
+    <w:lsdException w:name="Strong" w:uiPriority="22" w:qFormat="1"/>
+    <w:lsdException w:name="Emphasis" w:uiPriority="20" w:qFormat="1"/>
+    <w:lsdException w:name="Document Map" w:semiHidden="1" w:unhideWhenUsed="1"/>
+    <w:lsdException w:name="Plain Text" w:semiHidden="1" w:unhideWhenUsed="1"/>
+    <w:lsdException w:name="E-mail Signature" w:semiHidden="1" w:unhideWhenUsed="1"/>
+    <w:lsdException w:name="HTML Top of Form" w:semiHidden="1" w:unhideWhenUsed="1"/>
+    <w:lsdException w:name="HTML Bottom of Form" w:semiHidden="1" w:unhideWhenUsed="1"/>
+    <w:lsdException w:name="Normal (Web)" w:semiHidden="1" w:unhideWhenUsed="1"/>
+    <w:lsdException w:name="HTML Acronym" w:semiHidden="1" w:unhideWhenUsed="1"/>
+    <w:lsdException w:name="HTML Address" w:semiHidden="1" w:unhideWhenUsed="1"/>
+    <w:lsdException w:name="HTML Cite" w:semiHidden="1" w:unhideWhenUsed="1"/>
+    <w:lsdException w:name="HTML Code" w:semiHidden="1" w:unhideWhenUsed="1"/>
+    <w:lsdException w:name="HTML Definition" w:semiHidden="1" w:unhideWhenUsed="1"/>
+    <w:lsdException w:name="HTML Keyboard" w:semiHidden="1" w:unhideWhenUsed="1"/>
+    <w:lsdException w:name="HTML Preformatted" w:semiHidden="1" w:unhideWhenUsed="1"/>
+    <w:lsdException w:name="HTML Sample" w:semiHidden="1" w:unhideWhenUsed="1"/>
+    <w:lsdException w:name="HTML Typewriter" w:semiHidden="1" w:unhideWhenUsed="1"/>
+    <w:lsdException w:name="HTML Variable" w:semiHidden="1" w:unhideWhenUsed="1"/>
+    <w:lsdException w:name="Normal Table" w:semiHidden="1" w:unhideWhenUsed="1"/>
+    <w:lsdException w:name="annotation subject" w:semiHidden="1" w:unhideWhenUsed="1"/>
+    <w:lsdException w:name="No List" w:semiHidden="1" w:unhideWhenUsed="1"/>
+    <w:lsdException w:name="Outline List 1" w:semiHidden="1" w:unhideWhenUsed="1"/>
+    <w:lsdException w:name="Outline List 2" w:semiHidden="1" w:unhideWhenUsed="1"/>
+    <w:lsdException w:name="Outline List 3" w:semiHidden="1" w:unhideWhenUsed="1"/>
+    <w:lsdException w:name="Table Simple 1" w:semiHidden="1" w:unhideWhenUsed="1"/>
+    <w:lsdException w:name="Table Simple 2" w:semiHidden="1" w:unhideWhenUsed="1"/>
+    <w:lsdException w:name="Table Simple 3" w:semiHidden="1" w:unhideWhenUsed="1"/>
+    <w:lsdException w:name="Table Classic 1" w:semiHidden="1" w:unhideWhenUsed="1"/>
+    <w:lsdException w:name="Table Classic 2" w:semiHidden="1" w:unhideWhenUsed="1"/>
+    <w:lsdException w:name="Table Classic 3" w:semiHidden="1" w:unhideWhenUsed="1"/>
+    <w:lsdException w:name="Table Classic 4" w:semiHidden="1" w:unhideWhenUsed="1"/>
+    <w:lsdException w:name="Table Colorful 1" w:semiHidden="1" w:unhideWhenUsed="1"/>
+    <w:lsdException w:name="Table Colorful 2" w:semiHidden="1" w:unhideWhenUsed="1"/>
+    <w:lsdException w:name="Table Colorful 3" w:semiHidden="1" w:unhideWhenUsed="1"/>
+    <w:lsdException w:name="Table Columns 1" w:semiHidden="1" w:unhideWhenUsed="1"/>
+    <w:lsdException w:name="Table Columns 2" w:semiHidden="1" w:unhideWhenUsed="1"/>
+    <w:lsdException w:name="Table Columns 3" w:semiHidden="1" w:unhideWhenUsed="1"/>
+    <w:lsdException w:name="Table Columns 4" w:semiHidden="1" w:unhideWhenUsed="1"/>
+    <w:lsdException w:name="Table Columns 5" w:semiHidden="1" w:unhideWhenUsed="1"/>
+    <w:lsdException w:name="Table Grid 1" w:semiHidden="1" w:unhideWhenUsed="1"/>
+    <w:lsdException w:name="Table Grid 2" w:semiHidden="1" w:unhideWhenUsed="1"/>
+    <w:lsdException w:name="Table Grid 3" w:semiHidden="1" w:unhideWhenUsed="1"/>
+    <w:lsdException w:name="Table Grid 4" w:semiHidden="1" w:unhideWhenUsed="1"/>
+    <w:lsdException w:name="Table Grid 5" w:semiHidden="1" w:unhideWhenUsed="1"/>
+    <w:lsdException w:name="Table Grid 6" w:semiHidden="1" w:unhideWhenUsed="1"/>
+    <w:lsdException w:name="Table Grid 7" w:semiHidden="1" w:unhideWhenUsed="1"/>
+    <w:lsdException w:name="Table Grid 8" w:semiHidden="1" w:unhideWhenUsed="1"/>
+    <w:lsdException w:name="Table List 1" w:semiHidden="1" w:unhideWhenUsed="1"/>
+    <w:lsdException w:name="Table List 2" w:semiHidden="1" w:unhideWhenUsed="1"/>
+    <w:lsdException w:name="Table List 3" w:semiHidden="1" w:unhideWhenUsed="1"/>
+    <w:lsdException w:name="Table List 4" w:semiHidden="1" w:unhideWhenUsed="1"/>
+    <w:lsdException w:name="Table List 5" w:semiHidden="1" w:unhideWhenUsed="1"/>
+    <w:lsdException w:name="Table List 6" w:semiHidden="1" w:unhideWhenUsed="1"/>
+    <w:lsdException w:name="Table List 7" w:semiHidden="1" w:unhideWhenUsed="1"/>
+    <w:lsdException w:name="Table List 8" w:semiHidden="1" w:unhideWhenUsed="1"/>
+    <w:lsdException w:name="Table 3D effects 1" w:semiHidden="1" w:unhideWhenUsed="1"/>
+    <w:lsdException w:name="Table 3D effects 2" w:semiHidden="1" w:unhideWhenUsed="1"/>
+    <w:lsdException w:name="Table 3D effects 3" w:semiHidden="1" w:unhideWhenUsed="1"/>
+    <w:lsdException w:name="Table Contemporary" w:semiHidden="1" w:unhideWhenUsed="1"/>
+    <w:lsdException w:name="Table Elegant" w:semiHidden="1" w:unhideWhenUsed="1"/>
+    <w:lsdException w:name="Table Professional" w:semiHidden="1" w:unhideWhenUsed="1"/>
+    <w:lsdException w:name="Table Subtle 1" w:semiHidden="1" w:unhideWhenUsed="1"/>
+    <w:lsdException w:name="Table Subtle 2" w:semiHidden="1" w:unhideWhenUsed="1"/>
+    <w:lsdException w:name="Table Web 1" w:semiHidden="1" w:unhideWhenUsed="1"/>
+    <w:lsdException w:name="Table Web 2" w:semiHidden="1" w:unhideWhenUsed="1"/>
+    <w:lsdException w:name="Table Web 3" w:semiHidden="1" w:unhideWhenUsed="1"/>
+    <w:lsdException w:name="Balloon Text" w:semiHidden="1" w:unhideWhenUsed="1"/>
+    <w:lsdException w:name="Table Grid" w:uiPriority="59"/>
+    <w:lsdException w:name="Table Theme" w:semiHidden="1" w:unhideWhenUsed="1"/>
+    <w:lsdException w:name="Placeholder Text" w:semiHidden="1"/>
+    <w:lsdException w:name="No Spacing" w:uiPriority="1" w:qFormat="1"/>
+    <w:lsdException w:name="Light Shading" w:uiPriority="60"/>
+    <w:lsdException w:name="Light List" w:uiPriority="61"/>
+    <w:lsdException w:name="Light Grid" w:uiPriority="62"/>
+    <w:lsdException w:name="Medium Shading 1" w:uiPriority="63"/>
+    <w:lsdException w:name="Medium Shading 2" w:uiPriority="64"/>
+    <w:lsdException w:name="Medium List 1" w:uiPriority="65"/>
+    <w:lsdException w:name="Medium List 2" w:uiPriority="66"/>
+    <w:lsdException w:name="Medium Grid 1" w:uiPriority="67"/>
+    <w:lsdException w:name="Medium Grid 2" w:uiPriority="68"/>
+    <w:lsdException w:name="Medium Grid 3" w:uiPriority="69"/>
+    <w:lsdException w:name="Dark List" w:uiPriority="70"/>
+    <w:lsdException w:name="Colorful Shading" w:uiPriority="71"/>
+    <w:lsdException w:name="Colorful List" w:uiPriority="72"/>
+    <w:lsdException w:name="Colorful Grid" w:uiPriority="73"/>
+    <w:lsdException w:name="Light Shading Accent 1" w:uiPriority="60"/>
+    <w:lsdException w:name="Light List Accent 1" w:uiPriority="61"/>
+    <w:lsdException w:name="Light Grid Accent 1" w:uiPriority="62"/>
+    <w:lsdException w:name="Medium Shading 1 Accent 1" w:uiPriority="63"/>
+    <w:lsdException w:name="Medium Shading 2 Accent 1" w:uiPriority="64"/>
+    <w:lsdException w:name="Medium List 1 Accent 1" w:uiPriority="65"/>
+    <w:lsdException w:name="Revision" w:semiHidden="1"/>
+    <w:lsdException w:name="List Paragraph" w:uiPriority="34" w:qFormat="1"/>
+    <w:lsdException w:name="Quote" w:uiPriority="29" w:qFormat="1"/>
+    <w:lsdException w:name="Intense Quote" w:uiPriority="30" w:qFormat="1"/>
+    <w:lsdException w:name="Medium List 2 Accent 1" w:uiPriority="66"/>
+    <w:lsdException w:name="Medium Grid 1 Accent 1" w:uiPriority="67"/>
+    <w:lsdException w:name="Medium Grid 2 Accent 1" w:uiPriority="68"/>
+    <w:lsdException w:name="Medium Grid 3 Accent 1" w:uiPriority="69"/>
+    <w:lsdException w:name="Dark List Accent 1" w:uiPriority="70"/>
+    <w:lsdException w:name="Colorful Shading Accent 1" w:uiPriority="71"/>
+    <w:lsdException w:name="Colorful List Accent 1" w:uiPriority="72"/>
+    <w:lsdException w:name="Colorful Grid Accent 1" w:uiPriority="73"/>
+    <w:lsdException w:name="Light Shading Accent 2" w:uiPriority="60"/>
+    <w:lsdException w:name="Light List Accent 2" w:uiPriority="61"/>
+    <w:lsdException w:name="Light Grid Accent 2" w:uiPriority="62"/>
+    <w:lsdException w:name="Medium Shading 1 Accent 2" w:uiPriority="63"/>
+    <w:lsdException w:name="Medium Shading 2 Accent 2" w:uiPriority="64"/>
+    <w:lsdException w:name="Medium List 1 Accent 2" w:uiPriority="65"/>
+    <w:lsdException w:name="Medium List 2 Accent 2" w:uiPriority="66"/>
+    <w:lsdException w:name="Medium Grid 1 Accent 2" w:uiPriority="67"/>
+    <w:lsdException w:name="Medium Grid 2 Accent 2" w:uiPriority="68"/>
+    <w:lsdException w:name="Medium Grid 3 Accent 2" w:uiPriority="69"/>
+    <w:lsdException w:name="Dark List Accent 2" w:uiPriority="70"/>
+    <w:lsdException w:name="Colorful Shading Accent 2" w:uiPriority="71"/>
+    <w:lsdException w:name="Colorful List Accent 2" w:uiPriority="72"/>
+    <w:lsdException w:name="Colorful Grid Accent 2" w:uiPriority="73"/>
+    <w:lsdException w:name="Light Shading Accent 3" w:uiPriority="60"/>
+    <w:lsdException w:name="Light List Accent 3" w:uiPriority="61"/>
+    <w:lsdException w:name="Light Grid Accent 3" w:uiPriority="62"/>
+    <w:lsdException w:name="Medium Shading 1 Accent 3" w:uiPriority="63"/>
+    <w:lsdException w:name="Medium Shading 2 Accent 3" w:uiPriority="64"/>
+    <w:lsdException w:name="Medium List 1 Accent 3" w:uiPriority="65"/>
+    <w:lsdException w:name="Medium List 2 Accent 3" w:uiPriority="66"/>
+    <w:lsdException w:name="Medium Grid 1 Accent 3" w:uiPriority="67"/>
+    <w:lsdException w:name="Medium Grid 2 Accent 3" w:uiPriority="68"/>
+    <w:lsdException w:name="Medium Grid 3 Accent 3" w:uiPriority="69"/>
+    <w:lsdException w:name="Dark List Accent 3" w:uiPriority="70"/>
+    <w:lsdException w:name="Colorful Shading Accent 3" w:uiPriority="71"/>
+    <w:lsdException w:name="Colorful List Accent 3" w:uiPriority="72"/>
+    <w:lsdException w:name="Colorful Grid Accent 3" w:uiPriority="73"/>
+    <w:lsdException w:name="Light Shading Accent 4" w:uiPriority="60"/>
+    <w:lsdException w:name="Light List Accent 4" w:uiPriority="61"/>
+    <w:lsdException w:name="Light Grid Accent 4" w:uiPriority="62"/>
+    <w:lsdException w:name="Medium Shading 1 Accent 4" w:uiPriority="63"/>
+    <w:lsdException w:name="Medium Shading 2 Accent 4" w:uiPriority="64"/>
+    <w:lsdException w:name="Medium List 1 Accent 4" w:uiPriority="65"/>
+    <w:lsdException w:name="Medium List 2 Accent 4" w:uiPriority="66"/>
+    <w:lsdException w:name="Medium Grid 1 Accent 4" w:uiPriority="67"/>
+    <w:lsdException w:name="Medium Grid 2 Accent 4" w:uiPriority="68"/>
+    <w:lsdException w:name="Medium Grid 3 Accent 4" w:uiPriority="69"/>
+    <w:lsdException w:name="Dark List Accent 4" w:uiPriority="70"/>
+    <w:lsdException w:name="Colorful Shading Accent 4" w:uiPriority="71"/>
+    <w:lsdException w:name="Colorful List Accent 4" w:uiPriority="72"/>
+    <w:lsdException w:name="Colorful Grid Accent 4" w:uiPriority="73"/>
+    <w:lsdException w:name="Light Shading Accent 5" w:uiPriority="60"/>
+    <w:lsdException w:name="Light List Accent 5" w:uiPriority="61"/>
+    <w:lsdException w:name="Light Grid Accent 5" w:uiPriority="62"/>
+    <w:lsdException w:name="Medium Shading 1 Accent 5" w:uiPriority="63"/>
+    <w:lsdException w:name="Medium Shading 2 Accent 5" w:uiPriority="64"/>
+    <w:lsdException w:name="Medium List 1 Accent 5" w:uiPriority="65"/>
+    <w:lsdException w:name="Medium List 2 Accent 5" w:uiPriority="66"/>
+    <w:lsdException w:name="Medium Grid 1 Accent 5" w:uiPriority="67"/>
+    <w:lsdException w:name="Medium Grid 2 Accent 5" w:uiPriority="68"/>
+    <w:lsdException w:name="Medium Grid 3 Accent 5" w:uiPriority="69"/>
+    <w:lsdException w:name="Dark List Accent 5" w:uiPriority="70"/>
+    <w:lsdException w:name="Colorful Shading Accent 5" w:uiPriority="71"/>
+    <w:lsdException w:name="Colorful List Accent 5" w:uiPriority="72"/>
+    <w:lsdException w:name="Colorful Grid Accent 5" w:uiPriority="73"/>
+    <w:lsdException w:name="Light Shading Accent 6" w:uiPriority="60"/>
+    <w:lsdException w:name="Light List Accent 6" w:uiPriority="61"/>
+    <w:lsdException w:name="Light Grid Accent 6" w:uiPriority="62"/>
+    <w:lsdException w:name="Medium Shading 1 Accent 6" w:uiPriority="63"/>
+    <w:lsdException w:name="Medium Shading 2 Accent 6" w:uiPriority="64"/>
+    <w:lsdException w:name="Medium List 1 Accent 6" w:uiPriority="65"/>
+    <w:lsdException w:name="Medium List 2 Accent 6" w:uiPriority="66"/>
+    <w:lsdException w:name="Medium Grid 1 Accent 6" w:uiPriority="67"/>
+    <w:lsdException w:name="Medium Grid 2 Accent 6" w:uiPriority="68"/>
+    <w:lsdException w:name="Medium Grid 3 Accent 6" w:uiPriority="69"/>
+    <w:lsdException w:name="Dark List Accent 6" w:uiPriority="70"/>
+    <w:lsdException w:name="Colorful Shading Accent 6" w:uiPriority="71"/>
+    <w:lsdException w:name="Colorful List Accent 6" w:uiPriority="72"/>
+    <w:lsdException w:name="Colorful Grid Accent 6" w:uiPriority="73"/>
+    <w:lsdException w:name="Subtle Emphasis" w:uiPriority="19" w:qFormat="1"/>
+    <w:lsdException w:name="Intense Emphasis" w:uiPriority="21" w:qFormat="1"/>
+    <w:lsdException w:name="Subtle Reference" w:uiPriority="31" w:qFormat="1"/>
+    <w:lsdException w:name="Intense Reference" w:uiPriority="32" w:qFormat="1"/>
+    <w:lsdException w:name="Book Title" w:uiPriority="33" w:qFormat="1"/>
+    <w:lsdException w:name="Bibliography" w:semiHidden="1" w:uiPriority="37" w:unhideWhenUsed="1"/>
+    <w:lsdException w:name="TOC Heading" w:semiHidden="1" w:uiPriority="39" w:unhideWhenUsed="1" w:qFormat="1"/>
+    <w:lsdException w:name="Plain Table 1" w:uiPriority="41"/>
+    <w:lsdException w:name="Plain Table 2" w:uiPriority="42"/>
+    <w:lsdException w:name="Plain Table 3" w:uiPriority="43"/>
+    <w:lsdException w:name="Plain Table 4" w:uiPriority="44"/>
+    <w:lsdException w:name="Plain Table 5" w:uiPriority="45"/>
+    <w:lsdException w:name="Grid Table Light" w:uiPriority="40"/>
+    <w:lsdException w:name="Grid Table 1 Light" w:uiPriority="46"/>
+    <w:lsdException w:name="Grid Table 2" w:uiPriority="47"/>
+    <w:lsdException w:name="Grid Table 3" w:uiPriority="48"/>
+    <w:lsdException w:name="Grid Table 4" w:uiPriority="49"/>
+    <w:lsdException w:name="Grid Table 5 Dark" w:uiPriority="50"/>
+    <w:lsdException w:name="Grid Table 6 Colorful" w:uiPriority="51"/>
+    <w:lsdException w:name="Grid Table 7 Colorful" w:uiPriority="52"/>
+    <w:lsdException w:name="Grid Table 1 Light Accent 1" w:uiPriority="46"/>
+    <w:lsdException w:name="Grid Table 2 Accent 1" w:uiPriority="47"/>
+    <w:lsdException w:name="Grid Table 3 Accent 1" w:uiPriority="48"/>
+    <w:lsdException w:name="Grid Table 4 Accent 1" w:uiPriority="49"/>
+    <w:lsdException w:name="Grid Table 5 Dark Accent 1" w:uiPriority="50"/>
+    <w:lsdException w:name="Grid Table 6 Colorful Accent 1" w:uiPriority="51"/>
+    <w:lsdException w:name="Grid Table 7 Colorful Accent 1" w:uiPriority="52"/>
+    <w:lsdException w:name="Grid Table 1 Light Accent 2" w:uiPriority="46"/>
+    <w:lsdException w:name="Grid Table 2 Accent 2" w:uiPriority="47"/>
+    <w:lsdException w:name="Grid Table 3 Accent 2" w:uiPriority="48"/>
+    <w:lsdException w:name="Grid Table 4 Accent 2" w:uiPriority="49"/>
+    <w:lsdException w:name="Grid Table 5 Dark Accent 2" w:uiPriority="50"/>
+    <w:lsdException w:name="Grid Table 6 Colorful Accent 2" w:uiPriority="51"/>
+    <w:lsdException w:name="Grid Table 7 Colorful Accent 2" w:uiPriority="52"/>
+    <w:lsdException w:name="Grid Table 1 Light Accent 3" w:uiPriority="46"/>
+    <w:lsdException w:name="Grid Table 2 Accent 3" w:uiPriority="47"/>
+    <w:lsdException w:name="Grid Table 3 Accent 3" w:uiPriority="48"/>
+    <w:lsdException w:name="Grid Table 4 Accent 3" w:uiPriority="49"/>
+    <w:lsdException w:name="Grid Table 5 Dark Accent 3" w:uiPriority="50"/>
+    <w:lsdException w:name="Grid Table 6 Colorful Accent 3" w:uiPriority="51"/>
+    <w:lsdException w:name="Grid Table 7 Colorful Accent 3" w:uiPriority="52"/>
+    <w:lsdException w:name="Grid Table 1 Light Accent 4" w:uiPriority="46"/>
+    <w:lsdException w:name="Grid Table 2 Accent 4" w:uiPriority="47"/>
+    <w:lsdException w:name="Grid Table 3 Accent 4" w:uiPriority="48"/>
+    <w:lsdException w:name="Grid Table 4 Accent 4" w:uiPriority="49"/>
+    <w:lsdException w:name="Grid Table 5 Dark Accent 4" w:uiPriority="50"/>
+    <w:lsdException w:name="Grid Table 6 Colorful Accent 4" w:uiPriority="51"/>
+    <w:lsdException w:name="Grid Table 7 Colorful Accent 4" w:uiPriority="52"/>
+    <w:lsdException w:name="Grid Table 1 Light Accent 5" w:uiPriority="46"/>
+    <w:lsdException w:name="Grid Table 2 Accent 5" w:uiPriority="47"/>
+    <w:lsdException w:name="Grid Table 3 Accent 5" w:uiPriority="48"/>
+    <w:lsdException w:name="Grid Table 4 Accent 5" w:uiPriority="49"/>
+    <w:lsdException w:name="Grid Table 5 Dark Accent 5" w:uiPriority="50"/>
+    <w:lsdException w:name="Grid Table 6 Colorful Accent 5" w:uiPriority="51"/>
+    <w:lsdException w:name="Grid Table 7 Colorful Accent 5" w:uiPriority="52"/>
+    <w:lsdException w:name="Grid Table 1 Light Accent 6" w:uiPriority="46"/>
+    <w:lsdException w:name="Grid Table 2 Accent 6" w:uiPriority="47"/>
+    <w:lsdException w:name="Grid Table 3 Accent 6" w:uiPriority="48"/>
+    <w:lsdException w:name="Grid Table 4 Accent 6" w:uiPriority="49"/>
+    <w:lsdException w:name="Grid Table 5 Dark Accent 6" w:uiPriority="50"/>
+    <w:lsdException w:name="Grid Table 6 Colorful Accent 6" w:uiPriority="51"/>
+    <w:lsdException w:name="Grid Table 7 Colorful Accent 6" w:uiPriority="52"/>
+    <w:lsdException w:name="List Table 1 Light" w:uiPriority="46"/>
+    <w:lsdException w:name="List Table 2" w:uiPriority="47"/>
+    <w:lsdException w:name="List Table 3" w:uiPriority="48"/>
+    <w:lsdException w:name="List Table 4" w:uiPriority="49"/>
+    <w:lsdException w:name="List Table 5 Dark" w:uiPriority="50"/>
+    <w:lsdException w:name="List Table 6 Colorful" w:uiPriority="51"/>
+    <w:lsdException w:name="List Table 7 Colorful" w:uiPriority="52"/>
+    <w:lsdException w:name="List Table 1 Light Accent 1" w:uiPriority="46"/>
+    <w:lsdException w:name="List Table 2 Accent 1" w:uiPriority="47"/>
+    <w:lsdException w:name="List Table 3 Accent 1" w:uiPriority="48"/>
+    <w:lsdException w:name="List Table 4 Accent 1" w:uiPriority="49"/>
+    <w:lsdException w:name="List Table 5 Dark Accent 1" w:uiPriority="50"/>
+    <w:lsdException w:name="List Table 6 Colorful Accent 1" w:uiPriority="51"/>
+    <w:lsdException w:name="List Table 7 Colorful Accent 1" w:uiPriority="52"/>
+    <w:lsdException w:name="List Table 1 Light Accent 2" w:uiPriority="46"/>
+    <w:lsdException w:name="List Table 2 Accent 2" w:uiPriority="47"/>
+    <w:lsdException w:name="List Table 3 Accent 2" w:uiPriority="48"/>
+    <w:lsdException w:name="List Table 4 Accent 2" w:uiPriority="49"/>
+    <w:lsdException w:name="List Table 5 Dark Accent 2" w:uiPriority="50"/>
+    <w:lsdException w:name="List Table 6 Colorful Accent 2" w:uiPriority="51"/>
+    <w:lsdException w:name="List Table 7 Colorful Accent 2" w:uiPriority="52"/>
+    <w:lsdException w:name="List Table 1 Light Accent 3" w:uiPriority="46"/>
+    <w:lsdException w:name="List Table 2 Accent 3" w:uiPriority="47"/>
+    <w:lsdException w:name="List Table 3 Accent 3" w:uiPriority="48"/>
+    <w:lsdException w:name="List Table 4 Accent 3" w:uiPriority="49"/>
+    <w:lsdException w:name="List Table 5 Dark Accent 3" w:uiPriority="50"/>
+    <w:lsdException w:name="List Table 6 Colorful Accent 3" w:uiPriority="51"/>
+    <w:lsdException w:name="List Table 7 Colorful Accent 3" w:uiPriority="52"/>
+    <w:lsdException w:name="List Table 1 Light Accent 4" w:uiPriority="46"/>
+    <w:lsdException w:name="List Table 2 Accent 4" w:uiPriority="47"/>
+    <w:lsdException w:name="List Table 3 Accent 4" w:uiPriority="48"/>
+    <w:lsdException w:name="List Table 4 Accent 4" w:uiPriority="49"/>
+    <w:lsdException w:name="List Table 5 Dark Accent 4" w:uiPriority="50"/>
+    <w:lsdException w:name="List Table 6 Colorful Accent 4" w:uiPriority="51"/>
+    <w:lsdException w:name="List Table 7 Colorful Accent 4" w:uiPriority="52"/>
+    <w:lsdException w:name="List Table 1 Light Accent 5" w:uiPriority="46"/>
+    <w:lsdException w:name="List Table 2 Accent 5" w:uiPriority="47"/>
+    <w:lsdException w:name="List Table 3 Accent 5" w:uiPriority="48"/>
+    <w:lsdException w:name="List Table 4 Accent 5" w:uiPriority="49"/>
+    <w:lsdException w:name="List Table 5 Dark Accent 5" w:uiPriority="50"/>
+    <w:lsdException w:name="List Table 6 Colorful Accent 5" w:uiPriority="51"/>
+    <w:lsdException w:name="List Table 7 Colorful Accent 5" w:uiPriority="52"/>
+    <w:lsdException w:name="List Table 1 Light Accent 6" w:uiPriority="46"/>
+    <w:lsdException w:name="List Table 2 Accent 6" w:uiPriority="47"/>
+    <w:lsdException w:name="List Table 3 Accent 6" w:uiPriority="48"/>
+    <w:lsdException w:name="List Table 4 Accent 6" w:uiPriority="49"/>
+    <w:lsdException w:name="List Table 5 Dark Accent 6" w:uiPriority="50"/>
+    <w:lsdException w:name="List Table 6 Colorful Accent 6" w:uiPriority="51"/>
+    <w:lsdException w:name="List Table 7 Colorful Accent 6" w:uiPriority="52"/>
   </w:latentStyles>
   <w:style w:type="paragraph" w:default="1" w:styleId="Normal">
     <w:name w:val="Normal"/>

</xml_diff>

<commit_message>
work on deliverable doc
</commit_message>
<xml_diff>
--- a/DeliverableFinal/DeliverableFinal.docx
+++ b/DeliverableFinal/DeliverableFinal.docx
@@ -46,28 +46,27 @@
     </w:p>
     <w:p>
       <w:r>
-        <w:t>player1 = "http://lyle.smu.edu/~</w:t>
-      </w:r>
-      <w:proofErr w:type="spellStart"/>
-      <w:r>
-        <w:t>tbgeorge</w:t>
-      </w:r>
-      <w:proofErr w:type="spellEnd"/>
-      <w:r>
-        <w:t>/cse4345/a1/</w:t>
-      </w:r>
-      <w:proofErr w:type="spellStart"/>
-      <w:r>
-        <w:t>getMove.php</w:t>
-      </w:r>
-      <w:proofErr w:type="spellEnd"/>
-      <w:r>
-        <w:t>";</w:t>
-      </w:r>
-    </w:p>
-    <w:p>
-      <w:r>
-        <w:t>player2 = "http://lyle.smu.edu/~sochaa/4345/FinalHalma/finalHalmaWithDamage.php";</w:t>
+        <w:t xml:space="preserve">player1: </w:t>
+      </w:r>
+      <w:r>
+        <w:t>http://lyle.smu.edu/~t</w:t>
+      </w:r>
+      <w:r>
+        <w:t>bgeorge/cse4345/a1/getMove.php</w:t>
+      </w:r>
+    </w:p>
+    <w:p>
+      <w:r>
+        <w:t>player2</w:t>
+      </w:r>
+      <w:r>
+        <w:t xml:space="preserve">: </w:t>
+      </w:r>
+      <w:r>
+        <w:t>http://lyle.smu.edu/~sochaa/4345/Final</w:t>
+      </w:r>
+      <w:r>
+        <w:t>Halma/finalHalmaWithDamage.php</w:t>
       </w:r>
     </w:p>
     <w:p>
@@ -97,46 +96,36 @@
         <w:t xml:space="preserve"> </w:t>
       </w:r>
       <w:r>
-        <w:t>collisionPlayer1 = "http://lyle.smu.edu/~</w:t>
-      </w:r>
-      <w:proofErr w:type="spellStart"/>
-      <w:r>
-        <w:t>aaloqla</w:t>
-      </w:r>
-      <w:proofErr w:type="spellEnd"/>
-      <w:r>
-        <w:t>/</w:t>
-      </w:r>
-      <w:proofErr w:type="spellStart"/>
-      <w:r>
-        <w:t>halmagame</w:t>
-      </w:r>
-      <w:proofErr w:type="spellEnd"/>
-      <w:r>
-        <w:t>/</w:t>
-      </w:r>
-      <w:proofErr w:type="spellStart"/>
-      <w:r>
-        <w:t>WebService.php</w:t>
-      </w:r>
-      <w:proofErr w:type="spellEnd"/>
-      <w:r>
-        <w:t>";</w:t>
-      </w:r>
-    </w:p>
-    <w:p>
-      <w:r>
-        <w:t xml:space="preserve"> collisionPlayer2 =</w:t>
-      </w:r>
-      <w:r>
-        <w:t>"http://lyle.smu.edu/~sochaa/4345/FinalH</w:t>
-      </w:r>
-      <w:r>
-        <w:t>alma/finalHalmaWithDamage.php";</w:t>
+        <w:t xml:space="preserve">Collider: </w:t>
+      </w:r>
+      <w:r>
+        <w:t>http://lyle.smu.edu/~aa</w:t>
+      </w:r>
+      <w:r>
+        <w:t>loqla/halmagame/WebService.php</w:t>
+      </w:r>
+    </w:p>
+    <w:p>
+      <w:r>
+        <w:t xml:space="preserve"> </w:t>
+      </w:r>
+      <w:r>
+        <w:t xml:space="preserve">Invalidity: </w:t>
+      </w:r>
+      <w:r>
+        <w:t>http://lyle.smu.edu/~sochaa/4345/FinalH</w:t>
+      </w:r>
+      <w:r>
+        <w:t>alma/finalHalmaWithDamage.php</w:t>
       </w:r>
     </w:p>
     <w:p/>
     <w:p>
+      <w:pPr>
+        <w:rPr>
+          <w:b/>
+        </w:rPr>
+      </w:pPr>
       <w:r>
         <w:rPr>
           <w:b/>
@@ -152,313 +141,460 @@
     </w:p>
     <w:p>
       <w:r>
-        <w:t>Nonfunctional requirements:</w:t>
-      </w:r>
-    </w:p>
-    <w:p>
-      <w:r>
-        <w:t>-The game engine shall be written in Java.</w:t>
-      </w:r>
-    </w:p>
-    <w:p>
-      <w:r>
-        <w:t xml:space="preserve">-The Java </w:t>
-      </w:r>
-      <w:proofErr w:type="spellStart"/>
-      <w:r>
-        <w:t>GridWorld</w:t>
-      </w:r>
-      <w:proofErr w:type="spellEnd"/>
-      <w:r>
-        <w:t xml:space="preserve"> UI and API shall be used by the game engine to display the game board</w:t>
-      </w:r>
-    </w:p>
-    <w:p>
-      <w:r>
-        <w:t xml:space="preserve">-Messages shall be displayed in the </w:t>
-      </w:r>
-      <w:proofErr w:type="spellStart"/>
-      <w:r>
-        <w:t>GridWorld</w:t>
-      </w:r>
-      <w:proofErr w:type="spellEnd"/>
-      <w:r>
-        <w:t xml:space="preserve"> message field.</w:t>
-      </w:r>
-    </w:p>
-    <w:p>
-      <w:r>
-        <w:t>-The game engine shall supp</w:t>
-      </w:r>
-      <w:r>
-        <w:t>ort AI players written in PHP</w:t>
-      </w:r>
-      <w:r>
-        <w:t>.</w:t>
-      </w:r>
-    </w:p>
-    <w:p>
-      <w:r>
-        <w:t>-The game engine shall use HTTP POST to send JSON data to the AIs.</w:t>
-      </w:r>
-    </w:p>
-    <w:p>
-      <w:r>
-        <w:t>-The AIs' responses shall also be JSON.</w:t>
-      </w:r>
-    </w:p>
-    <w:p/>
-    <w:p>
-      <w:r>
-        <w:t>Functional requirements:</w:t>
-      </w:r>
-    </w:p>
-    <w:p>
-      <w:r>
-        <w:t>-The game engine shall send each player's Web AI data on both teams' pieces' locations, destinations, and damaged pieces, as well as the board's size.</w:t>
-      </w:r>
-    </w:p>
-    <w:p>
-      <w:r>
-        <w:t xml:space="preserve">    -Formatted as:</w:t>
-      </w:r>
-    </w:p>
-    <w:p>
-      <w:r>
-        <w:t xml:space="preserve">    {</w:t>
-      </w:r>
-    </w:p>
-    <w:p>
-      <w:r>
-        <w:t xml:space="preserve">        "</w:t>
-      </w:r>
-      <w:proofErr w:type="gramStart"/>
-      <w:r>
-        <w:t>boardSize</w:t>
-      </w:r>
-      <w:proofErr w:type="gramEnd"/>
-      <w:r>
-        <w:t>":18,</w:t>
-      </w:r>
-    </w:p>
-    <w:p>
-      <w:r>
-        <w:t xml:space="preserve">        "pieces":[{"x":0,"y":0,"damage":0,"team":0}</w:t>
-      </w:r>
-      <w:proofErr w:type="gramStart"/>
-      <w:r>
-        <w:t>,{</w:t>
-      </w:r>
-      <w:proofErr w:type="gramEnd"/>
-      <w:r>
-        <w:t>"x":1,"y":1,"damage":1,"team":0}],</w:t>
-      </w:r>
-    </w:p>
-    <w:p>
-      <w:r>
-        <w:t xml:space="preserve">        "destinations":[{"x":0,"y":0}</w:t>
-      </w:r>
-      <w:proofErr w:type="gramStart"/>
-      <w:r>
-        <w:t>,{</w:t>
-      </w:r>
-      <w:proofErr w:type="gramEnd"/>
-      <w:r>
-        <w:t>"x":1,"y":1}],</w:t>
-      </w:r>
-    </w:p>
-    <w:p>
-      <w:r>
-        <w:t xml:space="preserve">        "enemy":[{"x":0,"y":0,"damage":0,"team":1}</w:t>
-      </w:r>
-      <w:proofErr w:type="gramStart"/>
-      <w:r>
-        <w:t>,{</w:t>
-      </w:r>
-      <w:proofErr w:type="gramEnd"/>
-      <w:r>
-        <w:t>"x":1,"y":1,"damage":1,"team":1}],</w:t>
-      </w:r>
-    </w:p>
-    <w:p>
-      <w:r>
-        <w:t xml:space="preserve">        "</w:t>
-      </w:r>
-      <w:proofErr w:type="spellStart"/>
-      <w:r>
-        <w:t>enemydestinations</w:t>
-      </w:r>
-      <w:proofErr w:type="spellEnd"/>
-      <w:r>
-        <w:t>":[{"x":0,"y":0}</w:t>
-      </w:r>
-      <w:proofErr w:type="gramStart"/>
-      <w:r>
-        <w:t>,{</w:t>
-      </w:r>
-      <w:proofErr w:type="gramEnd"/>
-      <w:r>
-        <w:t>"x":1,"y":1}]</w:t>
-      </w:r>
-    </w:p>
-    <w:p>
-      <w:r>
-        <w:t xml:space="preserve">    }</w:t>
-      </w:r>
-    </w:p>
-    <w:p>
-      <w:r>
-        <w:t>-The game engine shall receive data from each AI on its next move, including where it is moving from and to.</w:t>
-      </w:r>
-    </w:p>
-    <w:p>
-      <w:r>
-        <w:t xml:space="preserve">    -Formatted as:</w:t>
-      </w:r>
-    </w:p>
-    <w:p>
-      <w:r>
-        <w:t xml:space="preserve">    {</w:t>
-      </w:r>
-    </w:p>
-    <w:p>
-      <w:r>
-        <w:t xml:space="preserve">        "from":{"x":0,"y":0},</w:t>
-      </w:r>
-    </w:p>
-    <w:p>
-      <w:r>
-        <w:t xml:space="preserve">        "to":[{"x":1,"y":1}</w:t>
-      </w:r>
-      <w:proofErr w:type="gramStart"/>
-      <w:r>
-        <w:t>,{</w:t>
-      </w:r>
-      <w:proofErr w:type="gramEnd"/>
-      <w:r>
-        <w:t>"x":2,"y":2}]</w:t>
-      </w:r>
-    </w:p>
-    <w:p>
-      <w:r>
-        <w:t xml:space="preserve">    }</w:t>
-      </w:r>
-    </w:p>
-    <w:p>
-      <w:r>
-        <w:t xml:space="preserve">    -"to" field shall consist of sequence of jump moves</w:t>
-      </w:r>
-    </w:p>
-    <w:p>
-      <w:r>
-        <w:t xml:space="preserve">-The game engine shall repeat a cycle of sending the teams their data, receiving information on each team's next move, verifying each move's validity, </w:t>
-      </w:r>
-      <w:r>
-        <w:t xml:space="preserve">analyzing the moves for collisions, </w:t>
-      </w:r>
-      <w:r>
-        <w:t>and performing the moves.</w:t>
-      </w:r>
-    </w:p>
-    <w:p>
-      <w:r>
-        <w:t>-The game engine shall make 1 move at a time for each team.</w:t>
-      </w:r>
-    </w:p>
-    <w:p>
-      <w:r>
-        <w:t xml:space="preserve">    -If either team has not submitted a move, the game engine shall not enact either move.</w:t>
-      </w:r>
-    </w:p>
-    <w:p>
-      <w:r>
-        <w:lastRenderedPageBreak/>
-        <w:t xml:space="preserve">-The game engine shall ensure all submitted moves are valid by the rules of </w:t>
-      </w:r>
-      <w:proofErr w:type="spellStart"/>
-      <w:r>
-        <w:t>Halma</w:t>
-      </w:r>
-      <w:proofErr w:type="spellEnd"/>
-      <w:r>
-        <w:t>.</w:t>
-      </w:r>
-    </w:p>
-    <w:p>
-      <w:r>
-        <w:t xml:space="preserve">    -If either team submitted an invalid move, the game engine shall not enact either move, and the UI shall display an error.</w:t>
-      </w:r>
-    </w:p>
-    <w:p>
-      <w:r>
-        <w:t xml:space="preserve">    -The rules are available at: http://lyle.smu.edu/~coyle/halmagame/halma1.0/canvas.html#halma</w:t>
-      </w:r>
-    </w:p>
-    <w:p>
-      <w:r>
-        <w:t>-The AIs shall only send information for a single move of a single piece at a time.</w:t>
-      </w:r>
-    </w:p>
-    <w:p>
-      <w:r>
-        <w:t xml:space="preserve">    -Otherwise, the move shall be considered invalid, so the game engine shall not enact either player's move, and the UI shall display an error.</w:t>
-      </w:r>
-    </w:p>
-    <w:p>
-      <w:r>
-        <w:t>-Upon a player's victory, the UI shall declare "</w:t>
-      </w:r>
-      <w:proofErr w:type="spellStart"/>
-      <w:r>
-        <w:t>halmate</w:t>
-      </w:r>
-      <w:proofErr w:type="spellEnd"/>
-      <w:r>
-        <w:t>" and stop requesting moves.</w:t>
-      </w:r>
-    </w:p>
-    <w:p>
-      <w:r>
-        <w:t>-Messages displayed by the UI shall include the most recent moves made, the number of turns elapsed, any errors that have occurred, and if "</w:t>
-      </w:r>
-      <w:proofErr w:type="spellStart"/>
-      <w:r>
-        <w:t>halmate</w:t>
-      </w:r>
-      <w:proofErr w:type="spellEnd"/>
-      <w:r>
-        <w:t>" has occurred.</w:t>
-      </w:r>
-    </w:p>
-    <w:p>
-      <w:r>
-        <w:t>-Each team shall have different colored pieces.</w:t>
-      </w:r>
-    </w:p>
-    <w:p>
-      <w:r>
-        <w:t>Collision Rules:</w:t>
-      </w:r>
-    </w:p>
-    <w:p>
-      <w:r>
-        <w:t>-Intentional collisions onto already occupied squares will result in:</w:t>
-      </w:r>
-    </w:p>
-    <w:p>
-      <w:r>
-        <w:t xml:space="preserve">    Damage = 5 for enemy piece</w:t>
-      </w:r>
-    </w:p>
-    <w:p>
-      <w:r>
-        <w:t xml:space="preserve">    Damage = </w:t>
-      </w:r>
-      <w:r>
-        <w:t>unchanged</w:t>
+        <w:t>Summary</w:t>
+      </w:r>
+      <w:r>
+        <w:t>:</w:t>
+      </w:r>
+    </w:p>
+    <w:p>
+      <w:pPr>
+        <w:pStyle w:val="ListParagraph"/>
+        <w:numPr>
+          <w:ilvl w:val="0"/>
+          <w:numId w:val="2"/>
+        </w:numPr>
+      </w:pPr>
+      <w:r>
+        <w:t>Head-on (accidental) collisions</w:t>
+      </w:r>
+      <w:r>
+        <w:sym w:font="Wingdings" w:char="F0E0"/>
+      </w:r>
+      <w:r>
+        <w:t>5 Damage BOTH piece</w:t>
+      </w:r>
+    </w:p>
+    <w:p>
+      <w:pPr>
+        <w:pStyle w:val="ListParagraph"/>
+        <w:numPr>
+          <w:ilvl w:val="0"/>
+          <w:numId w:val="2"/>
+        </w:numPr>
+      </w:pPr>
+      <w:r>
+        <w:t>Intentional collisions</w:t>
+      </w:r>
+      <w:r>
+        <w:sym w:font="Wingdings" w:char="F0E0"/>
+      </w:r>
+      <w:r>
+        <w:t xml:space="preserve"> 5 Damage INCUMBENT piece</w:t>
+      </w:r>
+    </w:p>
+    <w:p>
+      <w:pPr>
+        <w:pStyle w:val="ListParagraph"/>
+        <w:numPr>
+          <w:ilvl w:val="0"/>
+          <w:numId w:val="2"/>
+        </w:numPr>
+      </w:pPr>
+      <w:r>
+        <w:t>Colliding pieces occupy same square</w:t>
+      </w:r>
+      <w:r>
+        <w:t xml:space="preserve"> (common piece color is BLACK)</w:t>
+      </w:r>
+    </w:p>
+    <w:p>
+      <w:pPr>
+        <w:pStyle w:val="ListParagraph"/>
+        <w:numPr>
+          <w:ilvl w:val="0"/>
+          <w:numId w:val="2"/>
+        </w:numPr>
+      </w:pPr>
+      <w:r>
+        <w:t>Maximum damage is 5, so 5 jump-less turns</w:t>
+      </w:r>
+    </w:p>
+    <w:p>
+      <w:pPr>
+        <w:pStyle w:val="ListParagraph"/>
+        <w:numPr>
+          <w:ilvl w:val="0"/>
+          <w:numId w:val="2"/>
+        </w:numPr>
+      </w:pPr>
+      <w:r>
+        <w:t>When damage reaches 0, piece can jump again</w:t>
+      </w:r>
+    </w:p>
+    <w:p>
+      <w:pPr>
+        <w:pStyle w:val="ListParagraph"/>
+        <w:numPr>
+          <w:ilvl w:val="0"/>
+          <w:numId w:val="2"/>
+        </w:numPr>
+      </w:pPr>
+      <w:r>
+        <w:t>WIN if destination area filled</w:t>
+      </w:r>
+    </w:p>
+    <w:p>
+      <w:pPr>
+        <w:pStyle w:val="ListParagraph"/>
+        <w:numPr>
+          <w:ilvl w:val="0"/>
+          <w:numId w:val="2"/>
+        </w:numPr>
+      </w:pPr>
+      <w:r>
+        <w:t>TIE if both teams’ destination areas filled on same moves.</w:t>
+      </w:r>
+    </w:p>
+    <w:p>
+      <w:pPr>
+        <w:pStyle w:val="ListParagraph"/>
+        <w:numPr>
+          <w:ilvl w:val="0"/>
+          <w:numId w:val="2"/>
+        </w:numPr>
+      </w:pPr>
+      <w:r>
+        <w:t>Invalid</w:t>
+      </w:r>
+      <w:r>
+        <w:t xml:space="preserve"> Move</w:t>
+      </w:r>
+      <w:r>
+        <w:t>s</w:t>
+      </w:r>
+      <w:r>
+        <w:t xml:space="preserve"> by CSE4345 rules</w:t>
+      </w:r>
+      <w:r>
+        <w:t xml:space="preserve"> ignored</w:t>
+      </w:r>
+    </w:p>
+    <w:p>
+      <w:pPr>
+        <w:pStyle w:val="ListParagraph"/>
+        <w:numPr>
+          <w:ilvl w:val="0"/>
+          <w:numId w:val="2"/>
+        </w:numPr>
+      </w:pPr>
+      <w:r>
+        <w:t>PHP</w:t>
+      </w:r>
+      <w:r>
+        <w:t xml:space="preserve"> AIs only</w:t>
       </w:r>
       <w:bookmarkStart w:id="0" w:name="_GoBack"/>
       <w:bookmarkEnd w:id="0"/>
+    </w:p>
+    <w:p/>
+    <w:p>
+      <w:r>
+        <w:t>Nonfunctional requirements:</w:t>
+      </w:r>
+    </w:p>
+    <w:p>
+      <w:r>
+        <w:t>-The game engine shall be written in Java.</w:t>
+      </w:r>
+    </w:p>
+    <w:p>
+      <w:r>
+        <w:t xml:space="preserve">-The Java </w:t>
+      </w:r>
+      <w:proofErr w:type="spellStart"/>
+      <w:r>
+        <w:t>GridWorld</w:t>
+      </w:r>
+      <w:proofErr w:type="spellEnd"/>
+      <w:r>
+        <w:t xml:space="preserve"> UI and API shall be used by the game engine to display the game board</w:t>
+      </w:r>
+    </w:p>
+    <w:p>
+      <w:r>
+        <w:t xml:space="preserve">-Messages shall be displayed in the </w:t>
+      </w:r>
+      <w:proofErr w:type="spellStart"/>
+      <w:r>
+        <w:t>GridWorld</w:t>
+      </w:r>
+      <w:proofErr w:type="spellEnd"/>
+      <w:r>
+        <w:t xml:space="preserve"> message field.</w:t>
+      </w:r>
+    </w:p>
+    <w:p>
+      <w:r>
+        <w:t>-The game engine shall supp</w:t>
+      </w:r>
+      <w:r>
+        <w:t>ort AI players written in PHP</w:t>
+      </w:r>
+      <w:r>
+        <w:t>.</w:t>
+      </w:r>
+    </w:p>
+    <w:p>
+      <w:r>
+        <w:t>-The game engine shall use HTTP POST to send JSON data to the AIs.</w:t>
+      </w:r>
+    </w:p>
+    <w:p>
+      <w:r>
+        <w:t>-The AIs' responses shall also be JSON.</w:t>
+      </w:r>
+    </w:p>
+    <w:p/>
+    <w:p>
+      <w:r>
+        <w:t>Functional requirements:</w:t>
+      </w:r>
+    </w:p>
+    <w:p>
+      <w:r>
+        <w:t>-The game engine shall send each player's Web AI data on both teams' pieces' locations, destinations, and damaged pieces, as well as the board's size.</w:t>
+      </w:r>
+    </w:p>
+    <w:p>
+      <w:r>
+        <w:t xml:space="preserve">    -Formatted as:</w:t>
+      </w:r>
+    </w:p>
+    <w:p>
+      <w:r>
+        <w:t xml:space="preserve">    {</w:t>
+      </w:r>
+    </w:p>
+    <w:p>
+      <w:r>
+        <w:t xml:space="preserve">        "</w:t>
+      </w:r>
+      <w:proofErr w:type="gramStart"/>
+      <w:r>
+        <w:t>boardSize</w:t>
+      </w:r>
+      <w:proofErr w:type="gramEnd"/>
+      <w:r>
+        <w:t>":18,</w:t>
+      </w:r>
+    </w:p>
+    <w:p>
+      <w:r>
+        <w:t xml:space="preserve">        "pieces":[{"x":0,"y":0,"damage":0,"team":0}</w:t>
+      </w:r>
+      <w:proofErr w:type="gramStart"/>
+      <w:r>
+        <w:t>,{</w:t>
+      </w:r>
+      <w:proofErr w:type="gramEnd"/>
+      <w:r>
+        <w:t>"x":1,"y":1,"damage":1,"team":0}],</w:t>
+      </w:r>
+    </w:p>
+    <w:p>
+      <w:r>
+        <w:t xml:space="preserve">        "destinations":[{"x":0,"y":0}</w:t>
+      </w:r>
+      <w:proofErr w:type="gramStart"/>
+      <w:r>
+        <w:t>,{</w:t>
+      </w:r>
+      <w:proofErr w:type="gramEnd"/>
+      <w:r>
+        <w:t>"x":1,"y":1}],</w:t>
+      </w:r>
+    </w:p>
+    <w:p>
+      <w:r>
+        <w:t xml:space="preserve">        "enemy":[{"x":0,"y":0,"damage":0,"team":1}</w:t>
+      </w:r>
+      <w:proofErr w:type="gramStart"/>
+      <w:r>
+        <w:t>,{</w:t>
+      </w:r>
+      <w:proofErr w:type="gramEnd"/>
+      <w:r>
+        <w:t>"x":1,"y":1,"damage":1,"team":1}],</w:t>
+      </w:r>
+    </w:p>
+    <w:p>
+      <w:r>
+        <w:t xml:space="preserve">        "</w:t>
+      </w:r>
+      <w:proofErr w:type="spellStart"/>
+      <w:r>
+        <w:t>enemydestinations</w:t>
+      </w:r>
+      <w:proofErr w:type="spellEnd"/>
+      <w:r>
+        <w:t>":[{"x":0,"y":0}</w:t>
+      </w:r>
+      <w:proofErr w:type="gramStart"/>
+      <w:r>
+        <w:t>,{</w:t>
+      </w:r>
+      <w:proofErr w:type="gramEnd"/>
+      <w:r>
+        <w:t>"x":1,"y":1}]</w:t>
+      </w:r>
+    </w:p>
+    <w:p>
+      <w:r>
+        <w:t xml:space="preserve">    }</w:t>
+      </w:r>
+    </w:p>
+    <w:p>
+      <w:r>
+        <w:t>-The game engine shall receive data from each AI on its next move, including where it is moving from and to.</w:t>
+      </w:r>
+    </w:p>
+    <w:p>
+      <w:r>
+        <w:lastRenderedPageBreak/>
+        <w:t xml:space="preserve">    -Formatted as:</w:t>
+      </w:r>
+    </w:p>
+    <w:p>
+      <w:r>
+        <w:t xml:space="preserve">    {</w:t>
+      </w:r>
+    </w:p>
+    <w:p>
+      <w:r>
+        <w:t xml:space="preserve">        "from":{"x":0,"y":0},</w:t>
+      </w:r>
+    </w:p>
+    <w:p>
+      <w:r>
+        <w:t xml:space="preserve">        "to":[{"x":1,"y":1}</w:t>
+      </w:r>
+      <w:proofErr w:type="gramStart"/>
+      <w:r>
+        <w:t>,{</w:t>
+      </w:r>
+      <w:proofErr w:type="gramEnd"/>
+      <w:r>
+        <w:t>"x":2,"y":2}]</w:t>
+      </w:r>
+    </w:p>
+    <w:p>
+      <w:r>
+        <w:t xml:space="preserve">    }</w:t>
+      </w:r>
+    </w:p>
+    <w:p>
+      <w:r>
+        <w:t xml:space="preserve">    -"to" field shall consist of sequence of jump moves</w:t>
+      </w:r>
+    </w:p>
+    <w:p>
+      <w:r>
+        <w:t xml:space="preserve">-The game engine shall repeat a cycle of sending the teams their data, receiving information on each team's next move, verifying each move's validity, </w:t>
+      </w:r>
+      <w:r>
+        <w:t xml:space="preserve">analyzing the moves for collisions, </w:t>
+      </w:r>
+      <w:r>
+        <w:t>and performing the moves.</w:t>
+      </w:r>
+    </w:p>
+    <w:p>
+      <w:r>
+        <w:t>-The game engine shall make 1 move at a time for each team.</w:t>
+      </w:r>
+    </w:p>
+    <w:p>
+      <w:r>
+        <w:t xml:space="preserve">    -If either team has not submitted a move, the game engine shall not enact either move.</w:t>
+      </w:r>
+    </w:p>
+    <w:p>
+      <w:r>
+        <w:t xml:space="preserve">-The game engine shall ensure all submitted moves are valid by the rules of </w:t>
+      </w:r>
+      <w:proofErr w:type="spellStart"/>
+      <w:r>
+        <w:t>Halma</w:t>
+      </w:r>
+      <w:proofErr w:type="spellEnd"/>
+      <w:r>
+        <w:t>.</w:t>
+      </w:r>
+    </w:p>
+    <w:p>
+      <w:r>
+        <w:t xml:space="preserve">    -If either team submitted an invalid move, the game engine shall not enact either move, and the UI shall display an error.</w:t>
+      </w:r>
+    </w:p>
+    <w:p>
+      <w:r>
+        <w:t xml:space="preserve">    -The rules are available at: http://lyle.smu.edu/~coyle/halmagame/halma1.0/canvas.html#halma</w:t>
+      </w:r>
+    </w:p>
+    <w:p>
+      <w:r>
+        <w:t>-The AIs shall only send information for a single move of a single piece at a time.</w:t>
+      </w:r>
+    </w:p>
+    <w:p>
+      <w:r>
+        <w:t xml:space="preserve">    -Otherwise, the move shall be considered invalid, so the game engine shall not enact either player's move, and the UI shall display an error.</w:t>
+      </w:r>
+    </w:p>
+    <w:p>
+      <w:r>
+        <w:t>-Upon a player's victory, the UI shall declare "</w:t>
+      </w:r>
+      <w:proofErr w:type="spellStart"/>
+      <w:r>
+        <w:t>halmate</w:t>
+      </w:r>
+      <w:proofErr w:type="spellEnd"/>
+      <w:r>
+        <w:t>" and stop requesting moves.</w:t>
+      </w:r>
+    </w:p>
+    <w:p>
+      <w:r>
+        <w:t>-Messages displayed by the UI shall include the most recent moves made, the number of turns elapsed, any errors that have occurred, and if "</w:t>
+      </w:r>
+      <w:proofErr w:type="spellStart"/>
+      <w:r>
+        <w:t>halmate</w:t>
+      </w:r>
+      <w:proofErr w:type="spellEnd"/>
+      <w:r>
+        <w:t>" has occurred.</w:t>
+      </w:r>
+    </w:p>
+    <w:p>
+      <w:r>
+        <w:t>-Each team shall have different colored pieces.</w:t>
+      </w:r>
+    </w:p>
+    <w:p>
+      <w:r>
+        <w:t>Collision Rules:</w:t>
+      </w:r>
+    </w:p>
+    <w:p>
+      <w:r>
+        <w:t>-Intentional collisions onto already occupied squares will result in:</w:t>
+      </w:r>
+    </w:p>
+    <w:p>
+      <w:r>
+        <w:t xml:space="preserve">    Damage = 5 for enemy piece</w:t>
+      </w:r>
+    </w:p>
+    <w:p>
+      <w:r>
+        <w:t xml:space="preserve">    Damage = </w:t>
+      </w:r>
+      <w:r>
+        <w:t>unchanged</w:t>
+      </w:r>
       <w:r>
         <w:t xml:space="preserve"> for home piece</w:t>
       </w:r>
@@ -528,6 +664,7 @@
         <w:rPr>
           <w:noProof/>
         </w:rPr>
+        <w:lastRenderedPageBreak/>
         <w:drawing>
           <wp:inline distT="0" distB="0" distL="0" distR="0" wp14:anchorId="395FB57F" wp14:editId="6F0D5858">
             <wp:extent cx="2997869" cy="2286000"/>
@@ -649,7 +786,6 @@
         <w:rPr>
           <w:noProof/>
         </w:rPr>
-        <w:lastRenderedPageBreak/>
         <w:drawing>
           <wp:anchor distT="0" distB="0" distL="114300" distR="114300" simplePos="0" relativeHeight="251659264" behindDoc="0" locked="0" layoutInCell="1" allowOverlap="1" wp14:anchorId="204DB948" wp14:editId="60C9CB22">
             <wp:simplePos x="0" y="0"/>
@@ -1149,8 +1285,124 @@
       </w:pPr>
     </w:lvl>
   </w:abstractNum>
+  <w:abstractNum w:abstractNumId="1">
+    <w:nsid w:val="45132554"/>
+    <w:multiLevelType w:val="hybridMultilevel"/>
+    <w:tmpl w:val="82C0603C"/>
+    <w:lvl w:ilvl="0" w:tplc="04090001">
+      <w:start w:val="1"/>
+      <w:numFmt w:val="bullet"/>
+      <w:lvlText w:val=""/>
+      <w:lvlJc w:val="left"/>
+      <w:pPr>
+        <w:ind w:left="720" w:hanging="360"/>
+      </w:pPr>
+      <w:rPr>
+        <w:rFonts w:ascii="Symbol" w:hAnsi="Symbol" w:hint="default"/>
+      </w:rPr>
+    </w:lvl>
+    <w:lvl w:ilvl="1" w:tplc="04090003" w:tentative="1">
+      <w:start w:val="1"/>
+      <w:numFmt w:val="bullet"/>
+      <w:lvlText w:val="o"/>
+      <w:lvlJc w:val="left"/>
+      <w:pPr>
+        <w:ind w:left="1440" w:hanging="360"/>
+      </w:pPr>
+      <w:rPr>
+        <w:rFonts w:ascii="Courier New" w:hAnsi="Courier New" w:cs="Courier New" w:hint="default"/>
+      </w:rPr>
+    </w:lvl>
+    <w:lvl w:ilvl="2" w:tplc="04090005" w:tentative="1">
+      <w:start w:val="1"/>
+      <w:numFmt w:val="bullet"/>
+      <w:lvlText w:val=""/>
+      <w:lvlJc w:val="left"/>
+      <w:pPr>
+        <w:ind w:left="2160" w:hanging="360"/>
+      </w:pPr>
+      <w:rPr>
+        <w:rFonts w:ascii="Wingdings" w:hAnsi="Wingdings" w:hint="default"/>
+      </w:rPr>
+    </w:lvl>
+    <w:lvl w:ilvl="3" w:tplc="04090001" w:tentative="1">
+      <w:start w:val="1"/>
+      <w:numFmt w:val="bullet"/>
+      <w:lvlText w:val=""/>
+      <w:lvlJc w:val="left"/>
+      <w:pPr>
+        <w:ind w:left="2880" w:hanging="360"/>
+      </w:pPr>
+      <w:rPr>
+        <w:rFonts w:ascii="Symbol" w:hAnsi="Symbol" w:hint="default"/>
+      </w:rPr>
+    </w:lvl>
+    <w:lvl w:ilvl="4" w:tplc="04090003" w:tentative="1">
+      <w:start w:val="1"/>
+      <w:numFmt w:val="bullet"/>
+      <w:lvlText w:val="o"/>
+      <w:lvlJc w:val="left"/>
+      <w:pPr>
+        <w:ind w:left="3600" w:hanging="360"/>
+      </w:pPr>
+      <w:rPr>
+        <w:rFonts w:ascii="Courier New" w:hAnsi="Courier New" w:cs="Courier New" w:hint="default"/>
+      </w:rPr>
+    </w:lvl>
+    <w:lvl w:ilvl="5" w:tplc="04090005" w:tentative="1">
+      <w:start w:val="1"/>
+      <w:numFmt w:val="bullet"/>
+      <w:lvlText w:val=""/>
+      <w:lvlJc w:val="left"/>
+      <w:pPr>
+        <w:ind w:left="4320" w:hanging="360"/>
+      </w:pPr>
+      <w:rPr>
+        <w:rFonts w:ascii="Wingdings" w:hAnsi="Wingdings" w:hint="default"/>
+      </w:rPr>
+    </w:lvl>
+    <w:lvl w:ilvl="6" w:tplc="04090001" w:tentative="1">
+      <w:start w:val="1"/>
+      <w:numFmt w:val="bullet"/>
+      <w:lvlText w:val=""/>
+      <w:lvlJc w:val="left"/>
+      <w:pPr>
+        <w:ind w:left="5040" w:hanging="360"/>
+      </w:pPr>
+      <w:rPr>
+        <w:rFonts w:ascii="Symbol" w:hAnsi="Symbol" w:hint="default"/>
+      </w:rPr>
+    </w:lvl>
+    <w:lvl w:ilvl="7" w:tplc="04090003" w:tentative="1">
+      <w:start w:val="1"/>
+      <w:numFmt w:val="bullet"/>
+      <w:lvlText w:val="o"/>
+      <w:lvlJc w:val="left"/>
+      <w:pPr>
+        <w:ind w:left="5760" w:hanging="360"/>
+      </w:pPr>
+      <w:rPr>
+        <w:rFonts w:ascii="Courier New" w:hAnsi="Courier New" w:cs="Courier New" w:hint="default"/>
+      </w:rPr>
+    </w:lvl>
+    <w:lvl w:ilvl="8" w:tplc="04090005" w:tentative="1">
+      <w:start w:val="1"/>
+      <w:numFmt w:val="bullet"/>
+      <w:lvlText w:val=""/>
+      <w:lvlJc w:val="left"/>
+      <w:pPr>
+        <w:ind w:left="6480" w:hanging="360"/>
+      </w:pPr>
+      <w:rPr>
+        <w:rFonts w:ascii="Wingdings" w:hAnsi="Wingdings" w:hint="default"/>
+      </w:rPr>
+    </w:lvl>
+  </w:abstractNum>
   <w:num w:numId="1">
     <w:abstractNumId w:val="0"/>
+  </w:num>
+  <w:num w:numId="2">
+    <w:abstractNumId w:val="1"/>
   </w:num>
 </w:numbering>
 </file>

</xml_diff>